<commit_message>
updated MS5 scrum report
</commit_message>
<xml_diff>
--- a/Documents/ScrumReports/ms5-scrum-report.docx
+++ b/Documents/ScrumReports/ms5-scrum-report.docx
@@ -26,7 +26,13 @@
         <w:t>GROUP</w:t>
       </w:r>
       <w:r>
-        <w:t>: ____________________________________</w:t>
+        <w:t>: ___</w:t>
+      </w:r>
+      <w:r>
+        <w:t>4</w:t>
+      </w:r>
+      <w:r>
+        <w:t>_________________________________</w:t>
       </w:r>
     </w:p>
     <w:p>
@@ -116,10 +122,7 @@
               <w:t>3.</w:t>
             </w:r>
             <w:r>
-              <w:t xml:space="preserve"> </w:t>
-            </w:r>
-            <w:r>
-              <w:t>Cesca Dela Cruz</w:t>
+              <w:t xml:space="preserve"> Cesca Dela Cruz</w:t>
             </w:r>
           </w:p>
         </w:tc>
@@ -1615,15 +1618,7 @@
     </w:p>
     <w:p>
       <w:r>
-        <w:t xml:space="preserve">A summary of the main points </w:t>
-      </w:r>
-      <w:proofErr w:type="gramStart"/>
-      <w:r>
-        <w:t>discusses</w:t>
-      </w:r>
-      <w:proofErr w:type="gramEnd"/>
-      <w:r>
-        <w:t xml:space="preserve"> in the meeting and the outcomes of the discussions.</w:t>
+        <w:t>A summary of the main points discusses in the meeting and the outcomes of the discussions.</w:t>
       </w:r>
     </w:p>
     <w:tbl>
@@ -2336,15 +2331,7 @@
     </w:p>
     <w:p>
       <w:r>
-        <w:t xml:space="preserve">Each member is assumed to participate in the SCRUM meeting and contribute to the completion of the SCRUM report and reflections. Since the SCRUM meeting will not take more than 20-30 minutes, there is lots of time left to undertake some of the actual work tasks. In the table below, each member should list what they did to complete the SCRUM report, the reflections, and 1-4 other tasks they completed during the class period. If a task </w:t>
-      </w:r>
-      <w:proofErr w:type="gramStart"/>
-      <w:r>
-        <w:t>could not</w:t>
-      </w:r>
-      <w:proofErr w:type="gramEnd"/>
-      <w:r>
-        <w:t xml:space="preserve"> be completed, the student should indicate why this was not possible.</w:t>
+        <w:t>Each member is assumed to participate in the SCRUM meeting and contribute to the completion of the SCRUM report and reflections. Since the SCRUM meeting will not take more than 20-30 minutes, there is lots of time left to undertake some of the actual work tasks. In the table below, each member should list what they did to complete the SCRUM report, the reflections, and 1-4 other tasks they completed during the class period. If a task could not be completed, the student should indicate why this was not possible.</w:t>
       </w:r>
     </w:p>
     <w:tbl>
@@ -4363,18 +4350,7 @@
       </w:r>
       <w:r>
         <w:br/>
-      </w:r>
-      <w:r>
-        <w:br/>
-      </w:r>
-      <w:r>
-        <w:br/>
-      </w:r>
-      <w:r>
-        <w:br/>
-      </w:r>
-      <w:r>
-        <w:br/>
+        <w:t>Previously we did run into problems where the tests failed and prevented us from pushing the code into the repository. We fortunately were able to fix the issues with the tests quickly (such as replacing certain asserts with calculations instead of static numbers). Although we did not run into more severe issues due to the GIT hook, if such a problem would occur, we could comment out the test that was preventing the push and create a ticket on JIRA to ensure that the failed test is not overlooked. Furthermore, creating the ticket on JIRA will help ensure that the resolution of the bug is properly being tracked by other group members.</w:t>
       </w:r>
       <w:r>
         <w:br/>
@@ -4394,31 +4370,23 @@
       <w:r>
         <w:t>automating the testing process and what the advantages of this automation are.</w:t>
       </w:r>
-      <w:r>
-        <w:br/>
-      </w:r>
     </w:p>
     <w:p>
       <w:pPr>
         <w:ind w:left="360"/>
       </w:pPr>
       <w:r>
-        <w:t xml:space="preserve">By employing computers to run tests automatically, software testing is automated. This strategy was chosen primarily because it has several advantages over manual testing. First off, automated tests run significantly more quickly, giving instant feedback on the software's quality, and quickening the development cycle. They also increase dependability since they operate more reliably and less </w:t>
+        <w:t xml:space="preserve">By employing computers to run tests automatically, software testing is automated. This strategy was chosen primarily because it has several advantages over manual testing. First off, automated tests run significantly more quickly, giving instant feedback on the software's quality, and quickening the </w:t>
       </w:r>
       <w:r>
         <w:lastRenderedPageBreak/>
-        <w:t>frequently make mistakes due to human error. Additionally, automation enables a broad number of test scenarios, providing complete software testing and identifying any problems.</w:t>
+        <w:t>development cycle. They also increase dependability since they operate more reliably and less frequently make mistakes due to human error. Additionally, automation enables a broad number of test scenarios, providing complete software testing and identifying any problems.</w:t>
       </w:r>
     </w:p>
     <w:p>
       <w:pPr>
         <w:ind w:left="360"/>
       </w:pPr>
-    </w:p>
-    <w:p>
-      <w:pPr>
-        <w:ind w:left="360"/>
-      </w:pPr>
       <w:r>
         <w:t>S</w:t>
       </w:r>
@@ -4436,18 +4404,6 @@
       </w:r>
       <w:r>
         <w:t xml:space="preserve"> and negating the demand for a sizable testing staff. Continuous integration, which smoothly incorporates tests into the development process and finds issues early on, is supported by automation as well. It offers thorough and beneficial reports for problem-solving, assisting in quickly identifying and resolving problems. Overall, automating testing promotes higher software quality and improves the effectiveness and productivity of the development process.</w:t>
-      </w:r>
-      <w:r>
-        <w:br/>
-      </w:r>
-      <w:r>
-        <w:br/>
-      </w:r>
-      <w:r>
-        <w:br/>
-      </w:r>
-      <w:r>
-        <w:br/>
       </w:r>
       <w:r>
         <w:br/>
@@ -4494,16 +4450,22 @@
         <w:br/>
       </w:r>
       <w:r>
+        <w:t xml:space="preserve">The integration tests and acceptance tests were a bit easier to write than the black box and white box tests as most of the format of the tests were already set up within the functions’ unit tests. As most of the edge cases were already covered in the black box, white box, and unit tests, the integration test could focus on ensuring that the output of one function was properly accepted and returned by another function. Due to these reasons, there were </w:t>
+      </w:r>
+      <w:proofErr w:type="gramStart"/>
+      <w:r>
+        <w:t>more white</w:t>
+      </w:r>
+      <w:proofErr w:type="gramEnd"/>
+      <w:r>
+        <w:t xml:space="preserve"> box and black box tests than the integration and acceptance tests.</w:t>
+      </w:r>
+      <w:r>
         <w:br/>
       </w:r>
       <w:r>
         <w:br/>
-      </w:r>
-      <w:r>
-        <w:br/>
-      </w:r>
-      <w:r>
-        <w:br/>
+        <w:t>There were no separate tests created for the purpose of acceptance testing, as the requirements of the project were being tracked on the traceability matrix, and as all the requirements were shown to be met on the matrix, no further tests were required to ensure the quality of the project.</w:t>
       </w:r>
       <w:r>
         <w:br/>
@@ -4558,7 +4520,11 @@
         <w:pStyle w:val="ListParagraph"/>
       </w:pPr>
       <w:r>
-        <w:t>Acceptance tests, on the other hand, focus on fulfilling the demands and expectations of users. They determine if the software achieves its goals and provides an enjoyable user experience. Acceptance tests examine the software from a user's perspective, ensuring it behaves as intended, whereas other tests may check technical features. By doing these tests, developers can be sure that the software will function flawlessly in actual scenarios and will satisfy all necessary specifications, resulting in a high-quality and user-friendly final product.</w:t>
+        <w:t xml:space="preserve">Acceptance tests, on the other hand, focus on fulfilling the demands and expectations of users. They determine if the software achieves its goals and provides an enjoyable user experience. Acceptance tests examine the software from a user's perspective, ensuring it behaves as intended, whereas other tests may check technical features. By doing these tests, developers </w:t>
+      </w:r>
+      <w:r>
+        <w:lastRenderedPageBreak/>
+        <w:t>can be sure that the software will function flawlessly in actual scenarios and will satisfy all necessary specifications, resulting in a high-quality and user-friendly final product.</w:t>
       </w:r>
     </w:p>
     <w:sectPr>

</xml_diff>

<commit_message>
Final MS5 scrum report
Completed the remaining SCRUM report details.
</commit_message>
<xml_diff>
--- a/Documents/ScrumReports/ms5-scrum-report.docx
+++ b/Documents/ScrumReports/ms5-scrum-report.docx
@@ -26,7 +26,13 @@
         <w:t>GROUP</w:t>
       </w:r>
       <w:r>
-        <w:t>: ____________________________________</w:t>
+        <w:t>: ____________</w:t>
+      </w:r>
+      <w:r>
+        <w:t>4</w:t>
+      </w:r>
+      <w:r>
+        <w:t>________________________</w:t>
       </w:r>
     </w:p>
     <w:p>
@@ -112,15 +118,7 @@
           </w:tcPr>
           <w:p>
             <w:r>
-              <w:t>3. Anna Francesca Dela Cruz (</w:t>
-            </w:r>
-            <w:proofErr w:type="spellStart"/>
-            <w:r>
-              <w:t>Cesca</w:t>
-            </w:r>
-            <w:proofErr w:type="spellEnd"/>
-            <w:r>
-              <w:t>)</w:t>
+              <w:t>3. Anna Francesca Dela Cruz (Cesca)</w:t>
             </w:r>
           </w:p>
         </w:tc>
@@ -198,13 +196,8 @@
         </w:numPr>
       </w:pPr>
       <w:r>
-        <w:t xml:space="preserve">Completed SCRUM report and </w:t>
-      </w:r>
-      <w:proofErr w:type="gramStart"/>
-      <w:r>
-        <w:t>reflections</w:t>
-      </w:r>
-      <w:proofErr w:type="gramEnd"/>
+        <w:t>Completed SCRUM report and reflections</w:t>
+      </w:r>
     </w:p>
     <w:p>
       <w:pPr>
@@ -708,15 +701,7 @@
     </w:p>
     <w:p>
       <w:r>
-        <w:t xml:space="preserve">Here you can list </w:t>
-      </w:r>
-      <w:proofErr w:type="gramStart"/>
-      <w:r>
-        <w:t>all of</w:t>
-      </w:r>
-      <w:proofErr w:type="gramEnd"/>
-      <w:r>
-        <w:t xml:space="preserve"> the tasks completed in the last week along with any tasks which could not be completed with a reason why they could not be completed.</w:t>
+        <w:t>Here you can list all of the tasks completed in the last week along with any tasks which could not be completed with a reason why they could not be completed.</w:t>
       </w:r>
     </w:p>
     <w:tbl>
@@ -726,14 +711,14 @@
         <w:tblLook w:val="04A0" w:firstRow="1" w:lastRow="0" w:firstColumn="1" w:lastColumn="0" w:noHBand="0" w:noVBand="1"/>
       </w:tblPr>
       <w:tblGrid>
-        <w:gridCol w:w="2155"/>
-        <w:gridCol w:w="4078"/>
-        <w:gridCol w:w="3117"/>
+        <w:gridCol w:w="1413"/>
+        <w:gridCol w:w="5670"/>
+        <w:gridCol w:w="2267"/>
       </w:tblGrid>
       <w:tr>
         <w:tc>
           <w:tcPr>
-            <w:tcW w:w="2155" w:type="dxa"/>
+            <w:tcW w:w="1413" w:type="dxa"/>
             <w:shd w:val="clear" w:color="auto" w:fill="D9D9D9" w:themeFill="background1" w:themeFillShade="D9"/>
           </w:tcPr>
           <w:p>
@@ -758,7 +743,7 @@
         </w:tc>
         <w:tc>
           <w:tcPr>
-            <w:tcW w:w="4078" w:type="dxa"/>
+            <w:tcW w:w="5670" w:type="dxa"/>
             <w:shd w:val="clear" w:color="auto" w:fill="D9D9D9" w:themeFill="background1" w:themeFillShade="D9"/>
           </w:tcPr>
           <w:p>
@@ -783,7 +768,7 @@
         </w:tc>
         <w:tc>
           <w:tcPr>
-            <w:tcW w:w="3117" w:type="dxa"/>
+            <w:tcW w:w="2267" w:type="dxa"/>
             <w:shd w:val="clear" w:color="auto" w:fill="D9D9D9" w:themeFill="background1" w:themeFillShade="D9"/>
           </w:tcPr>
           <w:p>
@@ -810,7 +795,7 @@
       <w:tr>
         <w:tc>
           <w:tcPr>
-            <w:tcW w:w="2155" w:type="dxa"/>
+            <w:tcW w:w="1413" w:type="dxa"/>
           </w:tcPr>
           <w:p>
             <w:r>
@@ -823,22 +808,117 @@
         </w:tc>
         <w:tc>
           <w:tcPr>
-            <w:tcW w:w="4078" w:type="dxa"/>
-          </w:tcPr>
-          <w:p>
-            <w:r>
-              <w:t>-Developed integrated functions (4 total)</w:t>
-            </w:r>
-          </w:p>
-          <w:p>
-            <w:r>
-              <w:t>-Developed test functions for integrations (4 total) and all test cases (16 total)</w:t>
-            </w:r>
-          </w:p>
-        </w:tc>
-        <w:tc>
-          <w:tcPr>
-            <w:tcW w:w="3117" w:type="dxa"/>
+            <w:tcW w:w="5670" w:type="dxa"/>
+          </w:tcPr>
+          <w:p>
+            <w:pPr>
+              <w:pStyle w:val="ListParagraph"/>
+              <w:numPr>
+                <w:ilvl w:val="0"/>
+                <w:numId w:val="4"/>
+              </w:numPr>
+            </w:pPr>
+            <w:r>
+              <w:t>Resolved bug associated with validate() function</w:t>
+            </w:r>
+            <w:r>
+              <w:t xml:space="preserve">.(see </w:t>
+            </w:r>
+            <w:hyperlink r:id="rId5" w:history="1">
+              <w:r>
+                <w:rPr>
+                  <w:rStyle w:val="Hyperlink"/>
+                </w:rPr>
+                <w:t>Jira issue</w:t>
+              </w:r>
+            </w:hyperlink>
+            <w:r>
+              <w:t xml:space="preserve"> for more details)</w:t>
+            </w:r>
+          </w:p>
+          <w:p>
+            <w:pPr>
+              <w:pStyle w:val="ListParagraph"/>
+              <w:numPr>
+                <w:ilvl w:val="0"/>
+                <w:numId w:val="4"/>
+              </w:numPr>
+              <w:spacing w:after="0" w:line="240" w:lineRule="auto"/>
+            </w:pPr>
+            <w:r>
+              <w:t>Developed integrated functions</w:t>
+            </w:r>
+            <w:r>
+              <w:t>.</w:t>
+            </w:r>
+            <w:r>
+              <w:t xml:space="preserve"> (4 total)</w:t>
+            </w:r>
+          </w:p>
+          <w:p>
+            <w:pPr>
+              <w:pStyle w:val="ListParagraph"/>
+              <w:numPr>
+                <w:ilvl w:val="0"/>
+                <w:numId w:val="4"/>
+              </w:numPr>
+            </w:pPr>
+            <w:r>
+              <w:t xml:space="preserve">Developed test </w:t>
+            </w:r>
+            <w:r>
+              <w:t xml:space="preserve">cases for </w:t>
+            </w:r>
+            <w:r>
+              <w:t>integration</w:t>
+            </w:r>
+            <w:r>
+              <w:t xml:space="preserve"> functions.</w:t>
+            </w:r>
+          </w:p>
+          <w:p>
+            <w:pPr>
+              <w:pStyle w:val="ListParagraph"/>
+            </w:pPr>
+            <w:r>
+              <w:t>(16 total)</w:t>
+            </w:r>
+            <w:r>
+              <w:t xml:space="preserve"> </w:t>
+            </w:r>
+          </w:p>
+          <w:p>
+            <w:pPr>
+              <w:pStyle w:val="ListParagraph"/>
+              <w:numPr>
+                <w:ilvl w:val="0"/>
+                <w:numId w:val="4"/>
+              </w:numPr>
+            </w:pPr>
+            <w:r>
+              <w:t>Updated traceability matrix</w:t>
+            </w:r>
+          </w:p>
+          <w:p>
+            <w:pPr>
+              <w:pStyle w:val="ListParagraph"/>
+              <w:numPr>
+                <w:ilvl w:val="0"/>
+                <w:numId w:val="4"/>
+              </w:numPr>
+            </w:pPr>
+            <w:r>
+              <w:t>Filled in SCRUM report details</w:t>
+            </w:r>
+            <w:r>
+              <w:t>.</w:t>
+            </w:r>
+          </w:p>
+          <w:p/>
+        </w:tc>
+        <w:tc>
+          <w:tcPr>
+            <w:tcW w:w="2267" w:type="dxa"/>
           </w:tcPr>
           <w:p>
             <w:r>
@@ -850,7 +930,7 @@
       <w:tr>
         <w:tc>
           <w:tcPr>
-            <w:tcW w:w="2155" w:type="dxa"/>
+            <w:tcW w:w="1413" w:type="dxa"/>
           </w:tcPr>
           <w:p>
             <w:r>
@@ -863,44 +943,46 @@
         </w:tc>
         <w:tc>
           <w:tcPr>
-            <w:tcW w:w="4078" w:type="dxa"/>
-          </w:tcPr>
-          <w:p>
-            <w:pPr>
-              <w:rPr>
-                <w:rStyle w:val="ui-provider"/>
-              </w:rPr>
-            </w:pPr>
-            <w:r>
-              <w:t>-</w:t>
-            </w:r>
-            <w:r>
-              <w:t>Completed documentation for integration test</w:t>
-            </w:r>
-            <w:r>
-              <w:t xml:space="preserve">: </w:t>
+            <w:tcW w:w="5670" w:type="dxa"/>
+          </w:tcPr>
+          <w:p>
+            <w:pPr>
+              <w:pStyle w:val="ListParagraph"/>
+              <w:numPr>
+                <w:ilvl w:val="0"/>
+                <w:numId w:val="5"/>
+              </w:numPr>
+              <w:spacing w:after="0" w:line="240" w:lineRule="auto"/>
+            </w:pPr>
+            <w:r>
+              <w:t xml:space="preserve">Completed documentation for integration test: </w:t>
             </w:r>
             <w:proofErr w:type="spellStart"/>
             <w:r>
-              <w:rPr>
-                <w:rStyle w:val="ui-provider"/>
-              </w:rPr>
               <w:t>GetDistancesAndSortByLimitingFactor</w:t>
             </w:r>
             <w:proofErr w:type="spellEnd"/>
           </w:p>
           <w:p>
-            <w:r>
-              <w:rPr>
-                <w:rStyle w:val="ui-provider"/>
-              </w:rPr>
-              <w:t>-Completed reflection questions:</w:t>
-            </w:r>
-          </w:p>
-        </w:tc>
-        <w:tc>
-          <w:tcPr>
-            <w:tcW w:w="3117" w:type="dxa"/>
+            <w:pPr>
+              <w:pStyle w:val="ListParagraph"/>
+              <w:numPr>
+                <w:ilvl w:val="0"/>
+                <w:numId w:val="5"/>
+              </w:numPr>
+            </w:pPr>
+            <w:r>
+              <w:t>Completed reflection questions:</w:t>
+            </w:r>
+            <w:r>
+              <w:t xml:space="preserve"> 1,3</w:t>
+            </w:r>
+          </w:p>
+          <w:p/>
+        </w:tc>
+        <w:tc>
+          <w:tcPr>
+            <w:tcW w:w="2267" w:type="dxa"/>
           </w:tcPr>
           <w:p>
             <w:r>
@@ -912,20 +994,149 @@
       <w:tr>
         <w:tc>
           <w:tcPr>
-            <w:tcW w:w="2155" w:type="dxa"/>
+            <w:tcW w:w="1413" w:type="dxa"/>
           </w:tcPr>
           <w:p>
             <w:r>
               <w:t xml:space="preserve">3 </w:t>
             </w:r>
             <w:r>
-              <w:t>(</w:t>
+              <w:t>(Cesca)</w:t>
+            </w:r>
+          </w:p>
+        </w:tc>
+        <w:tc>
+          <w:tcPr>
+            <w:tcW w:w="5670" w:type="dxa"/>
+          </w:tcPr>
+          <w:p>
+            <w:pPr>
+              <w:pStyle w:val="ListParagraph"/>
+              <w:numPr>
+                <w:ilvl w:val="0"/>
+                <w:numId w:val="6"/>
+              </w:numPr>
+            </w:pPr>
+            <w:r>
+              <w:t>Found a bug in validate() function.</w:t>
+            </w:r>
+          </w:p>
+          <w:p>
+            <w:pPr>
+              <w:pStyle w:val="ListParagraph"/>
+            </w:pPr>
+            <w:r>
+              <w:t xml:space="preserve">(see </w:t>
+            </w:r>
+            <w:hyperlink r:id="rId6" w:history="1">
+              <w:r>
+                <w:rPr>
+                  <w:rStyle w:val="Hyperlink"/>
+                </w:rPr>
+                <w:t>Jir</w:t>
+              </w:r>
+              <w:r>
+                <w:rPr>
+                  <w:rStyle w:val="Hyperlink"/>
+                </w:rPr>
+                <w:t>a</w:t>
+              </w:r>
+              <w:r>
+                <w:rPr>
+                  <w:rStyle w:val="Hyperlink"/>
+                </w:rPr>
+                <w:t xml:space="preserve"> issue</w:t>
+              </w:r>
+            </w:hyperlink>
+            <w:r>
+              <w:t xml:space="preserve"> for more details)</w:t>
+            </w:r>
+          </w:p>
+          <w:p>
+            <w:pPr>
+              <w:pStyle w:val="ListParagraph"/>
+              <w:numPr>
+                <w:ilvl w:val="0"/>
+                <w:numId w:val="6"/>
+              </w:numPr>
+            </w:pPr>
+            <w:r>
+              <w:t>Completed documentation for integration tests:</w:t>
+            </w:r>
+          </w:p>
+          <w:p>
+            <w:pPr>
+              <w:pStyle w:val="ListParagraph"/>
+            </w:pPr>
+            <w:r>
+              <w:t xml:space="preserve">- </w:t>
+            </w:r>
+            <w:r>
+              <w:t>ValidateAndGetTruckDistances2</w:t>
+            </w:r>
+          </w:p>
+          <w:p>
+            <w:pPr>
+              <w:pStyle w:val="ListParagraph"/>
+              <w:spacing w:after="0" w:line="240" w:lineRule="auto"/>
+            </w:pPr>
+            <w:r>
+              <w:t xml:space="preserve">- </w:t>
             </w:r>
             <w:proofErr w:type="spellStart"/>
             <w:r>
-              <w:t>Cesca</w:t>
+              <w:t>GetTruckByRefereceAndGetSpace</w:t>
             </w:r>
             <w:proofErr w:type="spellEnd"/>
+          </w:p>
+          <w:p>
+            <w:pPr>
+              <w:pStyle w:val="ListParagraph"/>
+              <w:numPr>
+                <w:ilvl w:val="0"/>
+                <w:numId w:val="6"/>
+              </w:numPr>
+            </w:pPr>
+            <w:r>
+              <w:t xml:space="preserve">Filled in SCRUM </w:t>
+            </w:r>
+            <w:r>
+              <w:t xml:space="preserve">report </w:t>
+            </w:r>
+            <w:r>
+              <w:t>details</w:t>
+            </w:r>
+            <w:r>
+              <w:t>.</w:t>
+            </w:r>
+          </w:p>
+          <w:p/>
+        </w:tc>
+        <w:tc>
+          <w:tcPr>
+            <w:tcW w:w="2267" w:type="dxa"/>
+          </w:tcPr>
+          <w:p>
+            <w:r>
+              <w:t>N/A</w:t>
+            </w:r>
+          </w:p>
+        </w:tc>
+      </w:tr>
+      <w:tr>
+        <w:tc>
+          <w:tcPr>
+            <w:tcW w:w="1413" w:type="dxa"/>
+          </w:tcPr>
+          <w:p>
+            <w:r>
+              <w:t>4 (</w:t>
+            </w:r>
+            <w:proofErr w:type="spellStart"/>
+            <w:r>
+              <w:t>Gulpreet</w:t>
+            </w:r>
+            <w:proofErr w:type="spellEnd"/>
             <w:r>
               <w:t>)</w:t>
             </w:r>
@@ -933,178 +1144,44 @@
         </w:tc>
         <w:tc>
           <w:tcPr>
-            <w:tcW w:w="4078" w:type="dxa"/>
-          </w:tcPr>
-          <w:p>
-            <w:pPr>
-              <w:rPr>
-                <w:rStyle w:val="ui-provider"/>
-              </w:rPr>
-            </w:pPr>
-            <w:r>
-              <w:t>-</w:t>
-            </w:r>
-            <w:r>
-              <w:t xml:space="preserve">Completed documentation for integration tests: </w:t>
-            </w:r>
-            <w:r>
-              <w:rPr>
-                <w:rStyle w:val="ui-provider"/>
-              </w:rPr>
-              <w:t xml:space="preserve">ValidateAndGetTruckDistances2 and </w:t>
-            </w:r>
-            <w:proofErr w:type="spellStart"/>
-            <w:r>
-              <w:rPr>
-                <w:rStyle w:val="ui-provider"/>
-              </w:rPr>
-              <w:t>GetTruckByRefereceAndGetSpace</w:t>
-            </w:r>
-            <w:proofErr w:type="spellEnd"/>
-          </w:p>
-          <w:p>
-            <w:r>
-              <w:rPr>
-                <w:rStyle w:val="ui-provider"/>
-              </w:rPr>
-              <w:t>- Filled in SCRUM details</w:t>
-            </w:r>
-          </w:p>
-        </w:tc>
-        <w:tc>
-          <w:tcPr>
-            <w:tcW w:w="3117" w:type="dxa"/>
+            <w:tcW w:w="5670" w:type="dxa"/>
+          </w:tcPr>
+          <w:p>
+            <w:pPr>
+              <w:pStyle w:val="ListParagraph"/>
+              <w:numPr>
+                <w:ilvl w:val="0"/>
+                <w:numId w:val="6"/>
+              </w:numPr>
+              <w:spacing w:after="0" w:line="240" w:lineRule="auto"/>
+            </w:pPr>
+            <w:r>
+              <w:t>Completed documentation for integration test: MOCK_RUN_ENTIRE_PROGRAM</w:t>
+            </w:r>
+          </w:p>
+          <w:p>
+            <w:pPr>
+              <w:pStyle w:val="ListParagraph"/>
+              <w:numPr>
+                <w:ilvl w:val="0"/>
+                <w:numId w:val="6"/>
+              </w:numPr>
+            </w:pPr>
+            <w:r>
+              <w:t>Completed reflection questions: 2,4</w:t>
+            </w:r>
+          </w:p>
+          <w:p/>
+        </w:tc>
+        <w:tc>
+          <w:tcPr>
+            <w:tcW w:w="2267" w:type="dxa"/>
           </w:tcPr>
           <w:p>
             <w:r>
               <w:t>N/A</w:t>
             </w:r>
           </w:p>
-        </w:tc>
-      </w:tr>
-      <w:tr>
-        <w:tc>
-          <w:tcPr>
-            <w:tcW w:w="2155" w:type="dxa"/>
-          </w:tcPr>
-          <w:p>
-            <w:r>
-              <w:t>4 (</w:t>
-            </w:r>
-            <w:proofErr w:type="spellStart"/>
-            <w:r>
-              <w:t>Gulpreet</w:t>
-            </w:r>
-            <w:proofErr w:type="spellEnd"/>
-            <w:r>
-              <w:t>)</w:t>
-            </w:r>
-          </w:p>
-        </w:tc>
-        <w:tc>
-          <w:tcPr>
-            <w:tcW w:w="4078" w:type="dxa"/>
-          </w:tcPr>
-          <w:p>
-            <w:pPr>
-              <w:rPr>
-                <w:rStyle w:val="ui-provider"/>
-              </w:rPr>
-            </w:pPr>
-            <w:r>
-              <w:t>-</w:t>
-            </w:r>
-            <w:r>
-              <w:t>Completed documentation for integration test</w:t>
-            </w:r>
-            <w:r>
-              <w:t xml:space="preserve">: </w:t>
-            </w:r>
-            <w:r>
-              <w:rPr>
-                <w:rStyle w:val="ui-provider"/>
-              </w:rPr>
-              <w:t>MOCK_RUN_ENTIRE_PROGRAM</w:t>
-            </w:r>
-          </w:p>
-          <w:p>
-            <w:r>
-              <w:rPr>
-                <w:rStyle w:val="ui-provider"/>
-              </w:rPr>
-              <w:t>-Completed reflection questions:</w:t>
-            </w:r>
-          </w:p>
-        </w:tc>
-        <w:tc>
-          <w:tcPr>
-            <w:tcW w:w="3117" w:type="dxa"/>
-          </w:tcPr>
-          <w:p>
-            <w:r>
-              <w:t>N/A</w:t>
-            </w:r>
-          </w:p>
-        </w:tc>
-      </w:tr>
-      <w:tr>
-        <w:tc>
-          <w:tcPr>
-            <w:tcW w:w="2155" w:type="dxa"/>
-          </w:tcPr>
-          <w:p/>
-        </w:tc>
-        <w:tc>
-          <w:tcPr>
-            <w:tcW w:w="4078" w:type="dxa"/>
-          </w:tcPr>
-          <w:p/>
-        </w:tc>
-        <w:tc>
-          <w:tcPr>
-            <w:tcW w:w="3117" w:type="dxa"/>
-          </w:tcPr>
-          <w:p/>
-        </w:tc>
-      </w:tr>
-      <w:tr>
-        <w:tc>
-          <w:tcPr>
-            <w:tcW w:w="2155" w:type="dxa"/>
-          </w:tcPr>
-          <w:p/>
-        </w:tc>
-        <w:tc>
-          <w:tcPr>
-            <w:tcW w:w="4078" w:type="dxa"/>
-          </w:tcPr>
-          <w:p/>
-        </w:tc>
-        <w:tc>
-          <w:tcPr>
-            <w:tcW w:w="3117" w:type="dxa"/>
-          </w:tcPr>
-          <w:p/>
-        </w:tc>
-      </w:tr>
-      <w:tr>
-        <w:tc>
-          <w:tcPr>
-            <w:tcW w:w="2155" w:type="dxa"/>
-          </w:tcPr>
-          <w:p/>
-        </w:tc>
-        <w:tc>
-          <w:tcPr>
-            <w:tcW w:w="4078" w:type="dxa"/>
-          </w:tcPr>
-          <w:p/>
-        </w:tc>
-        <w:tc>
-          <w:tcPr>
-            <w:tcW w:w="3117" w:type="dxa"/>
-          </w:tcPr>
-          <w:p/>
         </w:tc>
       </w:tr>
     </w:tbl>
@@ -1215,6 +1292,7 @@
                 <w:sz w:val="28"/>
                 <w:szCs w:val="28"/>
               </w:rPr>
+              <w:lastRenderedPageBreak/>
               <w:t>Reason for delay or block</w:t>
             </w:r>
           </w:p>
@@ -1498,7 +1576,6 @@
                 <w:sz w:val="28"/>
                 <w:szCs w:val="28"/>
               </w:rPr>
-              <w:lastRenderedPageBreak/>
               <w:t>Solution or work-around</w:t>
             </w:r>
           </w:p>
@@ -1561,9 +1638,9 @@
         <w:tblLook w:val="04A0" w:firstRow="1" w:lastRow="0" w:firstColumn="1" w:lastColumn="0" w:noHBand="0" w:noVBand="1"/>
       </w:tblPr>
       <w:tblGrid>
-        <w:gridCol w:w="2245"/>
-        <w:gridCol w:w="4320"/>
-        <w:gridCol w:w="2785"/>
+        <w:gridCol w:w="1838"/>
+        <w:gridCol w:w="4536"/>
+        <w:gridCol w:w="2976"/>
       </w:tblGrid>
       <w:tr>
         <w:trPr>
@@ -1572,7 +1649,7 @@
         <w:tc>
           <w:tcPr>
             <w:cnfStyle w:val="001000000000" w:firstRow="0" w:lastRow="0" w:firstColumn="1" w:lastColumn="0" w:oddVBand="0" w:evenVBand="0" w:oddHBand="0" w:evenHBand="0" w:firstRowFirstColumn="0" w:firstRowLastColumn="0" w:lastRowFirstColumn="0" w:lastRowLastColumn="0"/>
-            <w:tcW w:w="2245" w:type="dxa"/>
+            <w:tcW w:w="1838" w:type="dxa"/>
             <w:shd w:val="clear" w:color="auto" w:fill="D9D9D9" w:themeFill="background1" w:themeFillShade="D9"/>
           </w:tcPr>
           <w:p>
@@ -1593,7 +1670,7 @@
         </w:tc>
         <w:tc>
           <w:tcPr>
-            <w:tcW w:w="4320" w:type="dxa"/>
+            <w:tcW w:w="4536" w:type="dxa"/>
             <w:shd w:val="clear" w:color="auto" w:fill="D9D9D9" w:themeFill="background1" w:themeFillShade="D9"/>
           </w:tcPr>
           <w:p>
@@ -1615,7 +1692,7 @@
         </w:tc>
         <w:tc>
           <w:tcPr>
-            <w:tcW w:w="2785" w:type="dxa"/>
+            <w:tcW w:w="2976" w:type="dxa"/>
             <w:shd w:val="clear" w:color="auto" w:fill="D9D9D9" w:themeFill="background1" w:themeFillShade="D9"/>
           </w:tcPr>
           <w:p>
@@ -1643,7 +1720,7 @@
         <w:tc>
           <w:tcPr>
             <w:cnfStyle w:val="001000000000" w:firstRow="0" w:lastRow="0" w:firstColumn="1" w:lastColumn="0" w:oddVBand="0" w:evenVBand="0" w:oddHBand="0" w:evenHBand="0" w:firstRowFirstColumn="0" w:firstRowLastColumn="0" w:lastRowFirstColumn="0" w:lastRowLastColumn="0"/>
-            <w:tcW w:w="2245" w:type="dxa"/>
+            <w:tcW w:w="1838" w:type="dxa"/>
           </w:tcPr>
           <w:p>
             <w:r>
@@ -1653,27 +1730,30 @@
         </w:tc>
         <w:tc>
           <w:tcPr>
-            <w:tcW w:w="4320" w:type="dxa"/>
+            <w:tcW w:w="4536" w:type="dxa"/>
           </w:tcPr>
           <w:p>
             <w:pPr>
               <w:cnfStyle w:val="000000100000" w:firstRow="0" w:lastRow="0" w:firstColumn="0" w:lastColumn="0" w:oddVBand="0" w:evenVBand="0" w:oddHBand="1" w:evenHBand="0" w:firstRowFirstColumn="0" w:firstRowLastColumn="0" w:lastRowFirstColumn="0" w:lastRowLastColumn="0"/>
             </w:pPr>
             <w:r>
-              <w:t>-Reviewed what functions could be integrated and how we could test them; Discussed how many test cases we should have for each</w:t>
-            </w:r>
-          </w:p>
-        </w:tc>
-        <w:tc>
-          <w:tcPr>
-            <w:tcW w:w="2785" w:type="dxa"/>
+              <w:t>Reviewed what functions could be integrated and how we could test them; Discussed how many test cases we should have for each</w:t>
+            </w:r>
+            <w:r>
+              <w:t xml:space="preserve"> integration function</w:t>
+            </w:r>
+          </w:p>
+        </w:tc>
+        <w:tc>
+          <w:tcPr>
+            <w:tcW w:w="2976" w:type="dxa"/>
           </w:tcPr>
           <w:p>
             <w:pPr>
               <w:cnfStyle w:val="000000100000" w:firstRow="0" w:lastRow="0" w:firstColumn="0" w:lastColumn="0" w:oddVBand="0" w:evenVBand="0" w:oddHBand="1" w:evenHBand="0" w:firstRowFirstColumn="0" w:firstRowLastColumn="0" w:lastRowFirstColumn="0" w:lastRowLastColumn="0"/>
             </w:pPr>
             <w:r>
-              <w:t>-Assigned development of integration functions and tests to Irish, and documentation to the rest of the team</w:t>
+              <w:t>Assigned development of integration functions and tests to Irish, and documentation to the rest of the team</w:t>
             </w:r>
           </w:p>
         </w:tc>
@@ -1682,7 +1762,7 @@
         <w:tc>
           <w:tcPr>
             <w:cnfStyle w:val="001000000000" w:firstRow="0" w:lastRow="0" w:firstColumn="1" w:lastColumn="0" w:oddVBand="0" w:evenVBand="0" w:oddHBand="0" w:evenHBand="0" w:firstRowFirstColumn="0" w:firstRowLastColumn="0" w:lastRowFirstColumn="0" w:lastRowLastColumn="0"/>
-            <w:tcW w:w="2245" w:type="dxa"/>
+            <w:tcW w:w="1838" w:type="dxa"/>
           </w:tcPr>
           <w:p>
             <w:r>
@@ -1692,24 +1772,49 @@
         </w:tc>
         <w:tc>
           <w:tcPr>
-            <w:tcW w:w="4320" w:type="dxa"/>
+            <w:tcW w:w="4536" w:type="dxa"/>
           </w:tcPr>
           <w:p>
             <w:pPr>
               <w:cnfStyle w:val="000000000000" w:firstRow="0" w:lastRow="0" w:firstColumn="0" w:lastColumn="0" w:oddVBand="0" w:evenVBand="0" w:oddHBand="0" w:evenHBand="0" w:firstRowFirstColumn="0" w:firstRowLastColumn="0" w:lastRowFirstColumn="0" w:lastRowLastColumn="0"/>
             </w:pPr>
-          </w:p>
-        </w:tc>
-        <w:tc>
-          <w:tcPr>
-            <w:tcW w:w="2785" w:type="dxa"/>
+            <w:r>
+              <w:t xml:space="preserve">Discussed if the </w:t>
+            </w:r>
+            <w:proofErr w:type="spellStart"/>
+            <w:r>
+              <w:t>shortestPath</w:t>
+            </w:r>
+            <w:proofErr w:type="spellEnd"/>
+            <w:r>
+              <w:t>() function needs to be modified further to pass complicated test cases (i.e., multiple obstacles in its path)</w:t>
+            </w:r>
+          </w:p>
+        </w:tc>
+        <w:tc>
+          <w:tcPr>
+            <w:tcW w:w="2976" w:type="dxa"/>
           </w:tcPr>
           <w:p>
             <w:pPr>
               <w:cnfStyle w:val="000000000000" w:firstRow="0" w:lastRow="0" w:firstColumn="0" w:lastColumn="0" w:oddVBand="0" w:evenVBand="0" w:oddHBand="0" w:evenHBand="0" w:firstRowFirstColumn="0" w:firstRowLastColumn="0" w:lastRowFirstColumn="0" w:lastRowLastColumn="0"/>
             </w:pPr>
             <w:r>
-              <w:t>Asked instructor for input and decided to not refactor</w:t>
+              <w:t xml:space="preserve">Discussed the same with our </w:t>
+            </w:r>
+            <w:r>
+              <w:t xml:space="preserve">instructor and decided to </w:t>
+            </w:r>
+            <w:r>
+              <w:t xml:space="preserve">not move forward with the development. </w:t>
+            </w:r>
+          </w:p>
+          <w:p>
+            <w:pPr>
+              <w:cnfStyle w:val="000000000000" w:firstRow="0" w:lastRow="0" w:firstColumn="0" w:lastColumn="0" w:oddVBand="0" w:evenVBand="0" w:oddHBand="0" w:evenHBand="0" w:firstRowFirstColumn="0" w:firstRowLastColumn="0" w:lastRowFirstColumn="0" w:lastRowLastColumn="0"/>
+            </w:pPr>
+            <w:r>
+              <w:t>(May still be taken up in the final milestone)</w:t>
             </w:r>
           </w:p>
         </w:tc>
@@ -1721,7 +1826,7 @@
         <w:tc>
           <w:tcPr>
             <w:cnfStyle w:val="001000000000" w:firstRow="0" w:lastRow="0" w:firstColumn="1" w:lastColumn="0" w:oddVBand="0" w:evenVBand="0" w:oddHBand="0" w:evenHBand="0" w:firstRowFirstColumn="0" w:firstRowLastColumn="0" w:lastRowFirstColumn="0" w:lastRowLastColumn="0"/>
-            <w:tcW w:w="2245" w:type="dxa"/>
+            <w:tcW w:w="1838" w:type="dxa"/>
           </w:tcPr>
           <w:p>
             <w:r>
@@ -1731,20 +1836,20 @@
         </w:tc>
         <w:tc>
           <w:tcPr>
-            <w:tcW w:w="4320" w:type="dxa"/>
+            <w:tcW w:w="4536" w:type="dxa"/>
           </w:tcPr>
           <w:p>
             <w:pPr>
               <w:cnfStyle w:val="000000100000" w:firstRow="0" w:lastRow="0" w:firstColumn="0" w:lastColumn="0" w:oddVBand="0" w:evenVBand="0" w:oddHBand="1" w:evenHBand="0" w:firstRowFirstColumn="0" w:firstRowLastColumn="0" w:lastRowFirstColumn="0" w:lastRowLastColumn="0"/>
             </w:pPr>
             <w:r>
-              <w:t>-Reviewed the deliverables and tasks for this milestone</w:t>
-            </w:r>
-          </w:p>
-        </w:tc>
-        <w:tc>
-          <w:tcPr>
-            <w:tcW w:w="2785" w:type="dxa"/>
+              <w:t>Reviewed the deliverables and tasks for this milestone</w:t>
+            </w:r>
+          </w:p>
+        </w:tc>
+        <w:tc>
+          <w:tcPr>
+            <w:tcW w:w="2976" w:type="dxa"/>
           </w:tcPr>
           <w:p>
             <w:pPr>
@@ -1760,43 +1865,50 @@
         <w:tc>
           <w:tcPr>
             <w:cnfStyle w:val="001000000000" w:firstRow="0" w:lastRow="0" w:firstColumn="1" w:lastColumn="0" w:oddVBand="0" w:evenVBand="0" w:oddHBand="0" w:evenHBand="0" w:firstRowFirstColumn="0" w:firstRowLastColumn="0" w:lastRowFirstColumn="0" w:lastRowLastColumn="0"/>
-            <w:tcW w:w="2245" w:type="dxa"/>
-          </w:tcPr>
-          <w:p>
-            <w:r>
-              <w:t>Acceptance tests / matrix</w:t>
-            </w:r>
-          </w:p>
-        </w:tc>
-        <w:tc>
-          <w:tcPr>
-            <w:tcW w:w="4320" w:type="dxa"/>
+            <w:tcW w:w="1838" w:type="dxa"/>
+          </w:tcPr>
+          <w:p>
+            <w:r>
+              <w:t xml:space="preserve">Acceptance </w:t>
+            </w:r>
+            <w:r>
+              <w:t>Tests</w:t>
+            </w:r>
+          </w:p>
+        </w:tc>
+        <w:tc>
+          <w:tcPr>
+            <w:tcW w:w="4536" w:type="dxa"/>
           </w:tcPr>
           <w:p>
             <w:pPr>
               <w:cnfStyle w:val="000000000000" w:firstRow="0" w:lastRow="0" w:firstColumn="0" w:lastColumn="0" w:oddVBand="0" w:evenVBand="0" w:oddHBand="0" w:evenHBand="0" w:firstRowFirstColumn="0" w:firstRowLastColumn="0" w:lastRowFirstColumn="0" w:lastRowLastColumn="0"/>
             </w:pPr>
             <w:r>
-              <w:t xml:space="preserve">-Discussed the requirements for the acceptance tests </w:t>
-            </w:r>
-          </w:p>
-        </w:tc>
-        <w:tc>
-          <w:tcPr>
-            <w:tcW w:w="2785" w:type="dxa"/>
+              <w:t xml:space="preserve">Discussed the requirements for the acceptance tests </w:t>
+            </w:r>
+          </w:p>
+        </w:tc>
+        <w:tc>
+          <w:tcPr>
+            <w:tcW w:w="2976" w:type="dxa"/>
           </w:tcPr>
           <w:p>
             <w:pPr>
               <w:cnfStyle w:val="000000000000" w:firstRow="0" w:lastRow="0" w:firstColumn="0" w:lastColumn="0" w:oddVBand="0" w:evenVBand="0" w:oddHBand="0" w:evenHBand="0" w:firstRowFirstColumn="0" w:firstRowLastColumn="0" w:lastRowFirstColumn="0" w:lastRowLastColumn="0"/>
             </w:pPr>
             <w:r>
-              <w:t xml:space="preserve">Decided we did not need to do additional tasks/tests since we had the matrix; According to in the instructor, the matrix was </w:t>
-            </w:r>
-            <w:proofErr w:type="gramStart"/>
-            <w:r>
-              <w:t>sufficient enough</w:t>
-            </w:r>
-            <w:proofErr w:type="gramEnd"/>
+              <w:t xml:space="preserve">No </w:t>
+            </w:r>
+            <w:r>
+              <w:t xml:space="preserve">additional tests </w:t>
+            </w:r>
+            <w:r>
+              <w:t xml:space="preserve">will be developed for acceptance testing; all the requirements were satisfied in previous milestones; </w:t>
+            </w:r>
+            <w:r>
+              <w:t>According to in the instructor, the matrix was sufficient enough</w:t>
+            </w:r>
           </w:p>
         </w:tc>
       </w:tr>
@@ -1807,7 +1919,7 @@
         <w:tc>
           <w:tcPr>
             <w:cnfStyle w:val="001000000000" w:firstRow="0" w:lastRow="0" w:firstColumn="1" w:lastColumn="0" w:oddVBand="0" w:evenVBand="0" w:oddHBand="0" w:evenHBand="0" w:firstRowFirstColumn="0" w:firstRowLastColumn="0" w:lastRowFirstColumn="0" w:lastRowLastColumn="0"/>
-            <w:tcW w:w="2245" w:type="dxa"/>
+            <w:tcW w:w="1838" w:type="dxa"/>
           </w:tcPr>
           <w:p>
             <w:pPr>
@@ -1820,7 +1932,7 @@
         </w:tc>
         <w:tc>
           <w:tcPr>
-            <w:tcW w:w="4320" w:type="dxa"/>
+            <w:tcW w:w="4536" w:type="dxa"/>
           </w:tcPr>
           <w:p>
             <w:pPr>
@@ -1830,7 +1942,7 @@
         </w:tc>
         <w:tc>
           <w:tcPr>
-            <w:tcW w:w="2785" w:type="dxa"/>
+            <w:tcW w:w="2976" w:type="dxa"/>
           </w:tcPr>
           <w:p>
             <w:pPr>
@@ -1843,7 +1955,7 @@
         <w:tc>
           <w:tcPr>
             <w:cnfStyle w:val="001000000000" w:firstRow="0" w:lastRow="0" w:firstColumn="1" w:lastColumn="0" w:oddVBand="0" w:evenVBand="0" w:oddHBand="0" w:evenHBand="0" w:firstRowFirstColumn="0" w:firstRowLastColumn="0" w:lastRowFirstColumn="0" w:lastRowLastColumn="0"/>
-            <w:tcW w:w="2245" w:type="dxa"/>
+            <w:tcW w:w="1838" w:type="dxa"/>
           </w:tcPr>
           <w:p>
             <w:pPr>
@@ -1856,7 +1968,7 @@
         </w:tc>
         <w:tc>
           <w:tcPr>
-            <w:tcW w:w="4320" w:type="dxa"/>
+            <w:tcW w:w="4536" w:type="dxa"/>
           </w:tcPr>
           <w:p>
             <w:pPr>
@@ -1866,7 +1978,7 @@
         </w:tc>
         <w:tc>
           <w:tcPr>
-            <w:tcW w:w="2785" w:type="dxa"/>
+            <w:tcW w:w="2976" w:type="dxa"/>
           </w:tcPr>
           <w:p>
             <w:pPr>
@@ -1882,7 +1994,7 @@
         <w:tc>
           <w:tcPr>
             <w:cnfStyle w:val="001000000000" w:firstRow="0" w:lastRow="0" w:firstColumn="1" w:lastColumn="0" w:oddVBand="0" w:evenVBand="0" w:oddHBand="0" w:evenHBand="0" w:firstRowFirstColumn="0" w:firstRowLastColumn="0" w:lastRowFirstColumn="0" w:lastRowLastColumn="0"/>
-            <w:tcW w:w="2245" w:type="dxa"/>
+            <w:tcW w:w="1838" w:type="dxa"/>
           </w:tcPr>
           <w:p>
             <w:pPr>
@@ -1895,7 +2007,7 @@
         </w:tc>
         <w:tc>
           <w:tcPr>
-            <w:tcW w:w="4320" w:type="dxa"/>
+            <w:tcW w:w="4536" w:type="dxa"/>
           </w:tcPr>
           <w:p>
             <w:pPr>
@@ -1905,7 +2017,7 @@
         </w:tc>
         <w:tc>
           <w:tcPr>
-            <w:tcW w:w="2785" w:type="dxa"/>
+            <w:tcW w:w="2976" w:type="dxa"/>
           </w:tcPr>
           <w:p>
             <w:pPr>
@@ -2022,6 +2134,7 @@
           </w:tcPr>
           <w:p>
             <w:r>
+              <w:lastRenderedPageBreak/>
               <w:t>Division of tasks</w:t>
             </w:r>
           </w:p>
@@ -2048,7 +2161,7 @@
           </w:tcPr>
           <w:p>
             <w:r>
-              <w:t>Function-Requirements-Traceability Matrix</w:t>
+              <w:t>Decision on documentation</w:t>
             </w:r>
           </w:p>
         </w:tc>
@@ -2061,7 +2174,32 @@
               <w:cnfStyle w:val="000000000000" w:firstRow="0" w:lastRow="0" w:firstColumn="0" w:lastColumn="0" w:oddVBand="0" w:evenVBand="0" w:oddHBand="0" w:evenHBand="0" w:firstRowFirstColumn="0" w:firstRowLastColumn="0" w:lastRowFirstColumn="0" w:lastRowLastColumn="0"/>
             </w:pPr>
             <w:r>
-              <w:t xml:space="preserve">Decided we did not need to do additional acceptance tests since the instructor stated the matrix was sufficient </w:t>
+              <w:t>It was established clearly that the documentation would be done similarly as in the previous milestones, but the integration function</w:t>
+            </w:r>
+            <w:r>
+              <w:t>(s)</w:t>
+            </w:r>
+            <w:r>
+              <w:t xml:space="preserve"> documentation would not be done separately.</w:t>
+            </w:r>
+          </w:p>
+          <w:p>
+            <w:pPr>
+              <w:cnfStyle w:val="000000000000" w:firstRow="0" w:lastRow="0" w:firstColumn="0" w:lastColumn="0" w:oddVBand="0" w:evenVBand="0" w:oddHBand="0" w:evenHBand="0" w:firstRowFirstColumn="0" w:firstRowLastColumn="0" w:lastRowFirstColumn="0" w:lastRowLastColumn="0"/>
+            </w:pPr>
+            <w:r>
+              <w:t xml:space="preserve">Instead, it shall be documented with the test cases under the test-setup section. </w:t>
+            </w:r>
+          </w:p>
+          <w:p>
+            <w:pPr>
+              <w:cnfStyle w:val="000000000000" w:firstRow="0" w:lastRow="0" w:firstColumn="0" w:lastColumn="0" w:oddVBand="0" w:evenVBand="0" w:oddHBand="0" w:evenHBand="0" w:firstRowFirstColumn="0" w:firstRowLastColumn="0" w:lastRowFirstColumn="0" w:lastRowLastColumn="0"/>
+            </w:pPr>
+            <w:r>
+              <w:t xml:space="preserve">This was done with a view to avoid duplicating the descriptions of the functions being integrated as well as because the milestone </w:t>
+            </w:r>
+            <w:r>
+              <w:t>requirements didn’t explicitly state so.</w:t>
             </w:r>
           </w:p>
         </w:tc>
@@ -2075,7 +2213,11 @@
             <w:cnfStyle w:val="001000000000" w:firstRow="0" w:lastRow="0" w:firstColumn="1" w:lastColumn="0" w:oddVBand="0" w:evenVBand="0" w:oddHBand="0" w:evenHBand="0" w:firstRowFirstColumn="0" w:firstRowLastColumn="0" w:lastRowFirstColumn="0" w:lastRowLastColumn="0"/>
             <w:tcW w:w="2875" w:type="dxa"/>
           </w:tcPr>
-          <w:p/>
+          <w:p>
+            <w:r>
+              <w:t>Function-Requirements-Traceability Matrix</w:t>
+            </w:r>
+          </w:p>
         </w:tc>
         <w:tc>
           <w:tcPr>
@@ -2085,6 +2227,9 @@
             <w:pPr>
               <w:cnfStyle w:val="000000100000" w:firstRow="0" w:lastRow="0" w:firstColumn="0" w:lastColumn="0" w:oddVBand="0" w:evenVBand="0" w:oddHBand="1" w:evenHBand="0" w:firstRowFirstColumn="0" w:firstRowLastColumn="0" w:lastRowFirstColumn="0" w:lastRowLastColumn="0"/>
             </w:pPr>
+            <w:r>
+              <w:t xml:space="preserve">Decided we did not need to do additional acceptance tests since the instructor stated the matrix was sufficient. Only the integration test cases shall be incorporated into the final version of the document. </w:t>
+            </w:r>
           </w:p>
         </w:tc>
       </w:tr>
@@ -2103,69 +2248,6 @@
           <w:p>
             <w:pPr>
               <w:cnfStyle w:val="000000000000" w:firstRow="0" w:lastRow="0" w:firstColumn="0" w:lastColumn="0" w:oddVBand="0" w:evenVBand="0" w:oddHBand="0" w:evenHBand="0" w:firstRowFirstColumn="0" w:firstRowLastColumn="0" w:lastRowFirstColumn="0" w:lastRowLastColumn="0"/>
-            </w:pPr>
-          </w:p>
-        </w:tc>
-      </w:tr>
-      <w:tr>
-        <w:trPr>
-          <w:cnfStyle w:val="000000100000" w:firstRow="0" w:lastRow="0" w:firstColumn="0" w:lastColumn="0" w:oddVBand="0" w:evenVBand="0" w:oddHBand="1" w:evenHBand="0" w:firstRowFirstColumn="0" w:firstRowLastColumn="0" w:lastRowFirstColumn="0" w:lastRowLastColumn="0"/>
-        </w:trPr>
-        <w:tc>
-          <w:tcPr>
-            <w:cnfStyle w:val="001000000000" w:firstRow="0" w:lastRow="0" w:firstColumn="1" w:lastColumn="0" w:oddVBand="0" w:evenVBand="0" w:oddHBand="0" w:evenHBand="0" w:firstRowFirstColumn="0" w:firstRowLastColumn="0" w:lastRowFirstColumn="0" w:lastRowLastColumn="0"/>
-            <w:tcW w:w="2875" w:type="dxa"/>
-          </w:tcPr>
-          <w:p/>
-        </w:tc>
-        <w:tc>
-          <w:tcPr>
-            <w:tcW w:w="6475" w:type="dxa"/>
-          </w:tcPr>
-          <w:p>
-            <w:pPr>
-              <w:cnfStyle w:val="000000100000" w:firstRow="0" w:lastRow="0" w:firstColumn="0" w:lastColumn="0" w:oddVBand="0" w:evenVBand="0" w:oddHBand="1" w:evenHBand="0" w:firstRowFirstColumn="0" w:firstRowLastColumn="0" w:lastRowFirstColumn="0" w:lastRowLastColumn="0"/>
-            </w:pPr>
-          </w:p>
-        </w:tc>
-      </w:tr>
-      <w:tr>
-        <w:tc>
-          <w:tcPr>
-            <w:cnfStyle w:val="001000000000" w:firstRow="0" w:lastRow="0" w:firstColumn="1" w:lastColumn="0" w:oddVBand="0" w:evenVBand="0" w:oddHBand="0" w:evenHBand="0" w:firstRowFirstColumn="0" w:firstRowLastColumn="0" w:lastRowFirstColumn="0" w:lastRowLastColumn="0"/>
-            <w:tcW w:w="2875" w:type="dxa"/>
-          </w:tcPr>
-          <w:p/>
-        </w:tc>
-        <w:tc>
-          <w:tcPr>
-            <w:tcW w:w="6475" w:type="dxa"/>
-          </w:tcPr>
-          <w:p>
-            <w:pPr>
-              <w:cnfStyle w:val="000000000000" w:firstRow="0" w:lastRow="0" w:firstColumn="0" w:lastColumn="0" w:oddVBand="0" w:evenVBand="0" w:oddHBand="0" w:evenHBand="0" w:firstRowFirstColumn="0" w:firstRowLastColumn="0" w:lastRowFirstColumn="0" w:lastRowLastColumn="0"/>
-            </w:pPr>
-          </w:p>
-        </w:tc>
-      </w:tr>
-      <w:tr>
-        <w:trPr>
-          <w:cnfStyle w:val="000000100000" w:firstRow="0" w:lastRow="0" w:firstColumn="0" w:lastColumn="0" w:oddVBand="0" w:evenVBand="0" w:oddHBand="1" w:evenHBand="0" w:firstRowFirstColumn="0" w:firstRowLastColumn="0" w:lastRowFirstColumn="0" w:lastRowLastColumn="0"/>
-        </w:trPr>
-        <w:tc>
-          <w:tcPr>
-            <w:cnfStyle w:val="001000000000" w:firstRow="0" w:lastRow="0" w:firstColumn="1" w:lastColumn="0" w:oddVBand="0" w:evenVBand="0" w:oddHBand="0" w:evenHBand="0" w:firstRowFirstColumn="0" w:firstRowLastColumn="0" w:lastRowFirstColumn="0" w:lastRowLastColumn="0"/>
-            <w:tcW w:w="2875" w:type="dxa"/>
-          </w:tcPr>
-          <w:p/>
-        </w:tc>
-        <w:tc>
-          <w:tcPr>
-            <w:tcW w:w="6475" w:type="dxa"/>
-          </w:tcPr>
-          <w:p>
-            <w:pPr>
-              <w:cnfStyle w:val="000000100000" w:firstRow="0" w:lastRow="0" w:firstColumn="0" w:lastColumn="0" w:oddVBand="0" w:evenVBand="0" w:oddHBand="1" w:evenHBand="0" w:firstRowFirstColumn="0" w:firstRowLastColumn="0" w:lastRowFirstColumn="0" w:lastRowLastColumn="0"/>
             </w:pPr>
           </w:p>
         </w:tc>
@@ -2188,7 +2270,6 @@
           <w:sz w:val="28"/>
           <w:szCs w:val="28"/>
         </w:rPr>
-        <w:lastRenderedPageBreak/>
         <w:t>Tasks Attempted During Meeting:</w:t>
       </w:r>
     </w:p>
@@ -2205,10 +2286,10 @@
         <w:tblLook w:val="04A0" w:firstRow="1" w:lastRow="0" w:firstColumn="1" w:lastColumn="0" w:noHBand="0" w:noVBand="1"/>
       </w:tblPr>
       <w:tblGrid>
-        <w:gridCol w:w="1660"/>
-        <w:gridCol w:w="5265"/>
-        <w:gridCol w:w="990"/>
-        <w:gridCol w:w="1435"/>
+        <w:gridCol w:w="1413"/>
+        <w:gridCol w:w="5245"/>
+        <w:gridCol w:w="1134"/>
+        <w:gridCol w:w="1558"/>
       </w:tblGrid>
       <w:tr>
         <w:trPr>
@@ -2217,7 +2298,7 @@
         <w:tc>
           <w:tcPr>
             <w:cnfStyle w:val="001000000000" w:firstRow="0" w:lastRow="0" w:firstColumn="1" w:lastColumn="0" w:oddVBand="0" w:evenVBand="0" w:oddHBand="0" w:evenHBand="0" w:firstRowFirstColumn="0" w:firstRowLastColumn="0" w:lastRowFirstColumn="0" w:lastRowLastColumn="0"/>
-            <w:tcW w:w="1660" w:type="dxa"/>
+            <w:tcW w:w="1413" w:type="dxa"/>
             <w:shd w:val="clear" w:color="auto" w:fill="D9D9D9" w:themeFill="background1" w:themeFillShade="D9"/>
           </w:tcPr>
           <w:p>
@@ -2238,7 +2319,7 @@
         </w:tc>
         <w:tc>
           <w:tcPr>
-            <w:tcW w:w="5265" w:type="dxa"/>
+            <w:tcW w:w="5245" w:type="dxa"/>
             <w:shd w:val="clear" w:color="auto" w:fill="D9D9D9" w:themeFill="background1" w:themeFillShade="D9"/>
           </w:tcPr>
           <w:p>
@@ -2260,7 +2341,7 @@
         </w:tc>
         <w:tc>
           <w:tcPr>
-            <w:tcW w:w="990" w:type="dxa"/>
+            <w:tcW w:w="1134" w:type="dxa"/>
             <w:shd w:val="clear" w:color="auto" w:fill="D9D9D9" w:themeFill="background1" w:themeFillShade="D9"/>
           </w:tcPr>
           <w:p>
@@ -2282,7 +2363,7 @@
         </w:tc>
         <w:tc>
           <w:tcPr>
-            <w:tcW w:w="1435" w:type="dxa"/>
+            <w:tcW w:w="1558" w:type="dxa"/>
             <w:shd w:val="clear" w:color="auto" w:fill="D9D9D9" w:themeFill="background1" w:themeFillShade="D9"/>
           </w:tcPr>
           <w:p>
@@ -2324,131 +2405,279 @@
         <w:tc>
           <w:tcPr>
             <w:cnfStyle w:val="001000000000" w:firstRow="0" w:lastRow="0" w:firstColumn="1" w:lastColumn="0" w:oddVBand="0" w:evenVBand="0" w:oddHBand="0" w:evenHBand="0" w:firstRowFirstColumn="0" w:firstRowLastColumn="0" w:lastRowFirstColumn="0" w:lastRowLastColumn="0"/>
-            <w:tcW w:w="1660" w:type="dxa"/>
+            <w:tcW w:w="1413" w:type="dxa"/>
           </w:tcPr>
           <w:p>
             <w:pPr>
               <w:rPr>
                 <w:b w:val="0"/>
                 <w:bCs w:val="0"/>
-                <w:sz w:val="28"/>
-                <w:szCs w:val="28"/>
-              </w:rPr>
-            </w:pPr>
-          </w:p>
-        </w:tc>
-        <w:tc>
-          <w:tcPr>
-            <w:tcW w:w="5265" w:type="dxa"/>
-          </w:tcPr>
-          <w:p>
-            <w:pPr>
-              <w:cnfStyle w:val="000000100000" w:firstRow="0" w:lastRow="0" w:firstColumn="0" w:lastColumn="0" w:oddVBand="0" w:evenVBand="0" w:oddHBand="1" w:evenHBand="0" w:firstRowFirstColumn="0" w:firstRowLastColumn="0" w:lastRowFirstColumn="0" w:lastRowLastColumn="0"/>
-              <w:rPr>
-                <w:b/>
-                <w:bCs/>
-                <w:sz w:val="28"/>
-                <w:szCs w:val="28"/>
-              </w:rPr>
-            </w:pPr>
-          </w:p>
-        </w:tc>
-        <w:tc>
-          <w:tcPr>
-            <w:tcW w:w="990" w:type="dxa"/>
-          </w:tcPr>
-          <w:p>
-            <w:pPr>
-              <w:cnfStyle w:val="000000100000" w:firstRow="0" w:lastRow="0" w:firstColumn="0" w:lastColumn="0" w:oddVBand="0" w:evenVBand="0" w:oddHBand="1" w:evenHBand="0" w:firstRowFirstColumn="0" w:firstRowLastColumn="0" w:lastRowFirstColumn="0" w:lastRowLastColumn="0"/>
-              <w:rPr>
-                <w:b/>
-                <w:bCs/>
-                <w:sz w:val="28"/>
-                <w:szCs w:val="28"/>
-              </w:rPr>
-            </w:pPr>
-          </w:p>
-        </w:tc>
-        <w:tc>
-          <w:tcPr>
-            <w:tcW w:w="1435" w:type="dxa"/>
-          </w:tcPr>
-          <w:p>
-            <w:pPr>
-              <w:cnfStyle w:val="000000100000" w:firstRow="0" w:lastRow="0" w:firstColumn="0" w:lastColumn="0" w:oddVBand="0" w:evenVBand="0" w:oddHBand="1" w:evenHBand="0" w:firstRowFirstColumn="0" w:firstRowLastColumn="0" w:lastRowFirstColumn="0" w:lastRowLastColumn="0"/>
-              <w:rPr>
-                <w:b/>
-                <w:bCs/>
-                <w:sz w:val="28"/>
-                <w:szCs w:val="28"/>
-              </w:rPr>
-            </w:pPr>
-          </w:p>
-        </w:tc>
-      </w:tr>
-      <w:tr>
-        <w:tc>
-          <w:tcPr>
-            <w:cnfStyle w:val="001000000000" w:firstRow="0" w:lastRow="0" w:firstColumn="1" w:lastColumn="0" w:oddVBand="0" w:evenVBand="0" w:oddHBand="0" w:evenHBand="0" w:firstRowFirstColumn="0" w:firstRowLastColumn="0" w:lastRowFirstColumn="0" w:lastRowLastColumn="0"/>
-            <w:tcW w:w="1660" w:type="dxa"/>
-          </w:tcPr>
-          <w:p>
-            <w:pPr>
+                <w:sz w:val="24"/>
+                <w:szCs w:val="24"/>
+              </w:rPr>
+            </w:pPr>
+            <w:r>
               <w:rPr>
                 <w:b w:val="0"/>
                 <w:bCs w:val="0"/>
-                <w:sz w:val="28"/>
-                <w:szCs w:val="28"/>
-              </w:rPr>
-            </w:pPr>
-          </w:p>
-        </w:tc>
-        <w:tc>
-          <w:tcPr>
-            <w:tcW w:w="5265" w:type="dxa"/>
+                <w:sz w:val="24"/>
+                <w:szCs w:val="24"/>
+              </w:rPr>
+              <w:t>1</w:t>
+            </w:r>
+          </w:p>
+        </w:tc>
+        <w:tc>
+          <w:tcPr>
+            <w:tcW w:w="5245" w:type="dxa"/>
+          </w:tcPr>
+          <w:p>
+            <w:pPr>
+              <w:pStyle w:val="ListParagraph"/>
+              <w:numPr>
+                <w:ilvl w:val="0"/>
+                <w:numId w:val="8"/>
+              </w:numPr>
+              <w:cnfStyle w:val="000000100000" w:firstRow="0" w:lastRow="0" w:firstColumn="0" w:lastColumn="0" w:oddVBand="0" w:evenVBand="0" w:oddHBand="1" w:evenHBand="0" w:firstRowFirstColumn="0" w:firstRowLastColumn="0" w:lastRowFirstColumn="0" w:lastRowLastColumn="0"/>
+              <w:rPr>
+                <w:sz w:val="24"/>
+                <w:szCs w:val="24"/>
+              </w:rPr>
+            </w:pPr>
+            <w:r>
+              <w:rPr>
+                <w:sz w:val="24"/>
+                <w:szCs w:val="24"/>
+              </w:rPr>
+              <w:t>Resolved the bug raised before the group meeting</w:t>
+            </w:r>
+            <w:r>
+              <w:rPr>
+                <w:sz w:val="24"/>
+                <w:szCs w:val="24"/>
+              </w:rPr>
+              <w:t>.</w:t>
+            </w:r>
+          </w:p>
+          <w:p>
+            <w:pPr>
+              <w:pStyle w:val="ListParagraph"/>
+              <w:numPr>
+                <w:ilvl w:val="0"/>
+                <w:numId w:val="8"/>
+              </w:numPr>
+              <w:cnfStyle w:val="000000100000" w:firstRow="0" w:lastRow="0" w:firstColumn="0" w:lastColumn="0" w:oddVBand="0" w:evenVBand="0" w:oddHBand="1" w:evenHBand="0" w:firstRowFirstColumn="0" w:firstRowLastColumn="0" w:lastRowFirstColumn="0" w:lastRowLastColumn="0"/>
+              <w:rPr>
+                <w:sz w:val="24"/>
+                <w:szCs w:val="24"/>
+              </w:rPr>
+            </w:pPr>
+            <w:r>
+              <w:rPr>
+                <w:sz w:val="24"/>
+                <w:szCs w:val="24"/>
+              </w:rPr>
+              <w:t>Demonstrated</w:t>
+            </w:r>
+            <w:r>
+              <w:rPr>
+                <w:sz w:val="24"/>
+                <w:szCs w:val="24"/>
+              </w:rPr>
+              <w:t xml:space="preserve"> </w:t>
+            </w:r>
+            <w:r>
+              <w:rPr>
+                <w:sz w:val="24"/>
+                <w:szCs w:val="24"/>
+              </w:rPr>
+              <w:t>the working of an</w:t>
+            </w:r>
+            <w:r>
+              <w:rPr>
+                <w:sz w:val="24"/>
+                <w:szCs w:val="24"/>
+              </w:rPr>
+              <w:t xml:space="preserve"> integration function</w:t>
+            </w:r>
+            <w:r>
+              <w:rPr>
+                <w:sz w:val="24"/>
+                <w:szCs w:val="24"/>
+              </w:rPr>
+              <w:t>[</w:t>
+            </w:r>
+            <w:r>
+              <w:rPr>
+                <w:i/>
+                <w:iCs/>
+                <w:sz w:val="24"/>
+                <w:szCs w:val="24"/>
+              </w:rPr>
+              <w:t>run()</w:t>
+            </w:r>
+            <w:r>
+              <w:rPr>
+                <w:sz w:val="24"/>
+                <w:szCs w:val="24"/>
+              </w:rPr>
+              <w:t>]</w:t>
+            </w:r>
+            <w:r>
+              <w:rPr>
+                <w:sz w:val="24"/>
+                <w:szCs w:val="24"/>
+              </w:rPr>
+              <w:t xml:space="preserve"> to the group </w:t>
+            </w:r>
+          </w:p>
+        </w:tc>
+        <w:tc>
+          <w:tcPr>
+            <w:tcW w:w="1134" w:type="dxa"/>
+          </w:tcPr>
+          <w:p>
+            <w:pPr>
+              <w:cnfStyle w:val="000000100000" w:firstRow="0" w:lastRow="0" w:firstColumn="0" w:lastColumn="0" w:oddVBand="0" w:evenVBand="0" w:oddHBand="1" w:evenHBand="0" w:firstRowFirstColumn="0" w:firstRowLastColumn="0" w:lastRowFirstColumn="0" w:lastRowLastColumn="0"/>
+              <w:rPr>
+                <w:sz w:val="24"/>
+                <w:szCs w:val="24"/>
+              </w:rPr>
+            </w:pPr>
+            <w:r>
+              <w:rPr>
+                <w:sz w:val="24"/>
+                <w:szCs w:val="24"/>
+              </w:rPr>
+              <w:t>45</w:t>
+            </w:r>
+            <w:r>
+              <w:rPr>
+                <w:sz w:val="24"/>
+                <w:szCs w:val="24"/>
+              </w:rPr>
+              <w:t xml:space="preserve"> min</w:t>
+            </w:r>
+          </w:p>
+        </w:tc>
+        <w:tc>
+          <w:tcPr>
+            <w:tcW w:w="1558" w:type="dxa"/>
+          </w:tcPr>
+          <w:p>
+            <w:pPr>
+              <w:cnfStyle w:val="000000100000" w:firstRow="0" w:lastRow="0" w:firstColumn="0" w:lastColumn="0" w:oddVBand="0" w:evenVBand="0" w:oddHBand="1" w:evenHBand="0" w:firstRowFirstColumn="0" w:firstRowLastColumn="0" w:lastRowFirstColumn="0" w:lastRowLastColumn="0"/>
+              <w:rPr>
+                <w:sz w:val="24"/>
+                <w:szCs w:val="24"/>
+              </w:rPr>
+            </w:pPr>
+            <w:r>
+              <w:rPr>
+                <w:sz w:val="24"/>
+                <w:szCs w:val="24"/>
+              </w:rPr>
+              <w:t>YES</w:t>
+            </w:r>
+          </w:p>
+        </w:tc>
+      </w:tr>
+      <w:tr>
+        <w:tc>
+          <w:tcPr>
+            <w:cnfStyle w:val="001000000000" w:firstRow="0" w:lastRow="0" w:firstColumn="1" w:lastColumn="0" w:oddVBand="0" w:evenVBand="0" w:oddHBand="0" w:evenHBand="0" w:firstRowFirstColumn="0" w:firstRowLastColumn="0" w:lastRowFirstColumn="0" w:lastRowLastColumn="0"/>
+            <w:tcW w:w="1413" w:type="dxa"/>
+          </w:tcPr>
+          <w:p>
+            <w:pPr>
+              <w:rPr>
+                <w:b w:val="0"/>
+                <w:bCs w:val="0"/>
+                <w:sz w:val="24"/>
+                <w:szCs w:val="24"/>
+              </w:rPr>
+            </w:pPr>
+            <w:r>
+              <w:rPr>
+                <w:b w:val="0"/>
+                <w:bCs w:val="0"/>
+                <w:sz w:val="24"/>
+                <w:szCs w:val="24"/>
+              </w:rPr>
+              <w:t>1,</w:t>
+            </w:r>
+            <w:r>
+              <w:rPr>
+                <w:b w:val="0"/>
+                <w:bCs w:val="0"/>
+                <w:sz w:val="24"/>
+                <w:szCs w:val="24"/>
+              </w:rPr>
+              <w:t>2,3,4</w:t>
+            </w:r>
+          </w:p>
+        </w:tc>
+        <w:tc>
+          <w:tcPr>
+            <w:tcW w:w="5245" w:type="dxa"/>
           </w:tcPr>
           <w:p>
             <w:pPr>
               <w:cnfStyle w:val="000000000000" w:firstRow="0" w:lastRow="0" w:firstColumn="0" w:lastColumn="0" w:oddVBand="0" w:evenVBand="0" w:oddHBand="0" w:evenHBand="0" w:firstRowFirstColumn="0" w:firstRowLastColumn="0" w:lastRowFirstColumn="0" w:lastRowLastColumn="0"/>
               <w:rPr>
-                <w:b/>
-                <w:bCs/>
-                <w:sz w:val="28"/>
-                <w:szCs w:val="28"/>
-              </w:rPr>
-            </w:pPr>
-          </w:p>
-        </w:tc>
-        <w:tc>
-          <w:tcPr>
-            <w:tcW w:w="990" w:type="dxa"/>
+                <w:sz w:val="24"/>
+                <w:szCs w:val="24"/>
+              </w:rPr>
+            </w:pPr>
+            <w:r>
+              <w:rPr>
+                <w:sz w:val="24"/>
+                <w:szCs w:val="24"/>
+              </w:rPr>
+              <w:t>Reviewed the deliverables for milestone 5. Discussed the constraints/scope for integration testing.</w:t>
+            </w:r>
+          </w:p>
+        </w:tc>
+        <w:tc>
+          <w:tcPr>
+            <w:tcW w:w="1134" w:type="dxa"/>
           </w:tcPr>
           <w:p>
             <w:pPr>
               <w:cnfStyle w:val="000000000000" w:firstRow="0" w:lastRow="0" w:firstColumn="0" w:lastColumn="0" w:oddVBand="0" w:evenVBand="0" w:oddHBand="0" w:evenHBand="0" w:firstRowFirstColumn="0" w:firstRowLastColumn="0" w:lastRowFirstColumn="0" w:lastRowLastColumn="0"/>
               <w:rPr>
-                <w:b/>
-                <w:bCs/>
-                <w:sz w:val="28"/>
-                <w:szCs w:val="28"/>
-              </w:rPr>
-            </w:pPr>
-          </w:p>
-        </w:tc>
-        <w:tc>
-          <w:tcPr>
-            <w:tcW w:w="1435" w:type="dxa"/>
+                <w:sz w:val="24"/>
+                <w:szCs w:val="24"/>
+              </w:rPr>
+            </w:pPr>
+            <w:r>
+              <w:rPr>
+                <w:sz w:val="24"/>
+                <w:szCs w:val="24"/>
+              </w:rPr>
+              <w:t>30 min</w:t>
+            </w:r>
+          </w:p>
+        </w:tc>
+        <w:tc>
+          <w:tcPr>
+            <w:tcW w:w="1558" w:type="dxa"/>
           </w:tcPr>
           <w:p>
             <w:pPr>
               <w:cnfStyle w:val="000000000000" w:firstRow="0" w:lastRow="0" w:firstColumn="0" w:lastColumn="0" w:oddVBand="0" w:evenVBand="0" w:oddHBand="0" w:evenHBand="0" w:firstRowFirstColumn="0" w:firstRowLastColumn="0" w:lastRowFirstColumn="0" w:lastRowLastColumn="0"/>
               <w:rPr>
-                <w:b/>
-                <w:bCs/>
-                <w:sz w:val="28"/>
-                <w:szCs w:val="28"/>
-              </w:rPr>
-            </w:pPr>
+                <w:sz w:val="24"/>
+                <w:szCs w:val="24"/>
+              </w:rPr>
+            </w:pPr>
+            <w:r>
+              <w:rPr>
+                <w:sz w:val="24"/>
+                <w:szCs w:val="24"/>
+              </w:rPr>
+              <w:t>YES</w:t>
+            </w:r>
           </w:p>
         </w:tc>
       </w:tr>
@@ -2459,129 +2688,147 @@
         <w:tc>
           <w:tcPr>
             <w:cnfStyle w:val="001000000000" w:firstRow="0" w:lastRow="0" w:firstColumn="1" w:lastColumn="0" w:oddVBand="0" w:evenVBand="0" w:oddHBand="0" w:evenHBand="0" w:firstRowFirstColumn="0" w:firstRowLastColumn="0" w:lastRowFirstColumn="0" w:lastRowLastColumn="0"/>
-            <w:tcW w:w="1660" w:type="dxa"/>
+            <w:tcW w:w="1413" w:type="dxa"/>
           </w:tcPr>
           <w:p>
             <w:pPr>
               <w:rPr>
                 <w:b w:val="0"/>
                 <w:bCs w:val="0"/>
-                <w:sz w:val="28"/>
-                <w:szCs w:val="28"/>
-              </w:rPr>
-            </w:pPr>
-          </w:p>
-        </w:tc>
-        <w:tc>
-          <w:tcPr>
-            <w:tcW w:w="5265" w:type="dxa"/>
-          </w:tcPr>
-          <w:p>
-            <w:pPr>
-              <w:cnfStyle w:val="000000100000" w:firstRow="0" w:lastRow="0" w:firstColumn="0" w:lastColumn="0" w:oddVBand="0" w:evenVBand="0" w:oddHBand="1" w:evenHBand="0" w:firstRowFirstColumn="0" w:firstRowLastColumn="0" w:lastRowFirstColumn="0" w:lastRowLastColumn="0"/>
-              <w:rPr>
-                <w:b/>
-                <w:bCs/>
-                <w:sz w:val="28"/>
-                <w:szCs w:val="28"/>
-              </w:rPr>
-            </w:pPr>
-          </w:p>
-        </w:tc>
-        <w:tc>
-          <w:tcPr>
-            <w:tcW w:w="990" w:type="dxa"/>
-          </w:tcPr>
-          <w:p>
-            <w:pPr>
-              <w:cnfStyle w:val="000000100000" w:firstRow="0" w:lastRow="0" w:firstColumn="0" w:lastColumn="0" w:oddVBand="0" w:evenVBand="0" w:oddHBand="1" w:evenHBand="0" w:firstRowFirstColumn="0" w:firstRowLastColumn="0" w:lastRowFirstColumn="0" w:lastRowLastColumn="0"/>
-              <w:rPr>
-                <w:b/>
-                <w:bCs/>
-                <w:sz w:val="28"/>
-                <w:szCs w:val="28"/>
-              </w:rPr>
-            </w:pPr>
-          </w:p>
-        </w:tc>
-        <w:tc>
-          <w:tcPr>
-            <w:tcW w:w="1435" w:type="dxa"/>
-          </w:tcPr>
-          <w:p>
-            <w:pPr>
-              <w:cnfStyle w:val="000000100000" w:firstRow="0" w:lastRow="0" w:firstColumn="0" w:lastColumn="0" w:oddVBand="0" w:evenVBand="0" w:oddHBand="1" w:evenHBand="0" w:firstRowFirstColumn="0" w:firstRowLastColumn="0" w:lastRowFirstColumn="0" w:lastRowLastColumn="0"/>
-              <w:rPr>
-                <w:b/>
-                <w:bCs/>
-                <w:sz w:val="28"/>
-                <w:szCs w:val="28"/>
-              </w:rPr>
-            </w:pPr>
-          </w:p>
-        </w:tc>
-      </w:tr>
-      <w:tr>
-        <w:tc>
-          <w:tcPr>
-            <w:cnfStyle w:val="001000000000" w:firstRow="0" w:lastRow="0" w:firstColumn="1" w:lastColumn="0" w:oddVBand="0" w:evenVBand="0" w:oddHBand="0" w:evenHBand="0" w:firstRowFirstColumn="0" w:firstRowLastColumn="0" w:lastRowFirstColumn="0" w:lastRowLastColumn="0"/>
-            <w:tcW w:w="1660" w:type="dxa"/>
-          </w:tcPr>
-          <w:p>
-            <w:pPr>
+                <w:sz w:val="24"/>
+                <w:szCs w:val="24"/>
+              </w:rPr>
+            </w:pPr>
+            <w:r>
               <w:rPr>
                 <w:b w:val="0"/>
                 <w:bCs w:val="0"/>
-                <w:sz w:val="28"/>
-                <w:szCs w:val="28"/>
-              </w:rPr>
-            </w:pPr>
-          </w:p>
-        </w:tc>
-        <w:tc>
-          <w:tcPr>
-            <w:tcW w:w="5265" w:type="dxa"/>
+                <w:sz w:val="24"/>
+                <w:szCs w:val="24"/>
+              </w:rPr>
+              <w:t>1,2,3,4</w:t>
+            </w:r>
+          </w:p>
+        </w:tc>
+        <w:tc>
+          <w:tcPr>
+            <w:tcW w:w="5245" w:type="dxa"/>
+          </w:tcPr>
+          <w:p>
+            <w:pPr>
+              <w:cnfStyle w:val="000000100000" w:firstRow="0" w:lastRow="0" w:firstColumn="0" w:lastColumn="0" w:oddVBand="0" w:evenVBand="0" w:oddHBand="1" w:evenHBand="0" w:firstRowFirstColumn="0" w:firstRowLastColumn="0" w:lastRowFirstColumn="0" w:lastRowLastColumn="0"/>
+              <w:rPr>
+                <w:sz w:val="24"/>
+                <w:szCs w:val="24"/>
+              </w:rPr>
+            </w:pPr>
+            <w:r>
+              <w:rPr>
+                <w:sz w:val="24"/>
+                <w:szCs w:val="24"/>
+              </w:rPr>
+              <w:t>Discussed the strategy for the upcoming milestone, with the TEST REPORT being the main topic.</w:t>
+            </w:r>
+          </w:p>
+        </w:tc>
+        <w:tc>
+          <w:tcPr>
+            <w:tcW w:w="1134" w:type="dxa"/>
+          </w:tcPr>
+          <w:p>
+            <w:pPr>
+              <w:cnfStyle w:val="000000100000" w:firstRow="0" w:lastRow="0" w:firstColumn="0" w:lastColumn="0" w:oddVBand="0" w:evenVBand="0" w:oddHBand="1" w:evenHBand="0" w:firstRowFirstColumn="0" w:firstRowLastColumn="0" w:lastRowFirstColumn="0" w:lastRowLastColumn="0"/>
+              <w:rPr>
+                <w:sz w:val="24"/>
+                <w:szCs w:val="24"/>
+              </w:rPr>
+            </w:pPr>
+            <w:r>
+              <w:rPr>
+                <w:sz w:val="24"/>
+                <w:szCs w:val="24"/>
+              </w:rPr>
+              <w:t>15 min</w:t>
+            </w:r>
+          </w:p>
+        </w:tc>
+        <w:tc>
+          <w:tcPr>
+            <w:tcW w:w="1558" w:type="dxa"/>
+          </w:tcPr>
+          <w:p>
+            <w:pPr>
+              <w:cnfStyle w:val="000000100000" w:firstRow="0" w:lastRow="0" w:firstColumn="0" w:lastColumn="0" w:oddVBand="0" w:evenVBand="0" w:oddHBand="1" w:evenHBand="0" w:firstRowFirstColumn="0" w:firstRowLastColumn="0" w:lastRowFirstColumn="0" w:lastRowLastColumn="0"/>
+              <w:rPr>
+                <w:sz w:val="24"/>
+                <w:szCs w:val="24"/>
+              </w:rPr>
+            </w:pPr>
+            <w:r>
+              <w:rPr>
+                <w:sz w:val="24"/>
+                <w:szCs w:val="24"/>
+              </w:rPr>
+              <w:t>YES</w:t>
+            </w:r>
+          </w:p>
+        </w:tc>
+      </w:tr>
+      <w:tr>
+        <w:tc>
+          <w:tcPr>
+            <w:cnfStyle w:val="001000000000" w:firstRow="0" w:lastRow="0" w:firstColumn="1" w:lastColumn="0" w:oddVBand="0" w:evenVBand="0" w:oddHBand="0" w:evenHBand="0" w:firstRowFirstColumn="0" w:firstRowLastColumn="0" w:lastRowFirstColumn="0" w:lastRowLastColumn="0"/>
+            <w:tcW w:w="1413" w:type="dxa"/>
+          </w:tcPr>
+          <w:p>
+            <w:pPr>
+              <w:rPr>
+                <w:b w:val="0"/>
+                <w:bCs w:val="0"/>
+                <w:sz w:val="24"/>
+                <w:szCs w:val="24"/>
+              </w:rPr>
+            </w:pPr>
+          </w:p>
+        </w:tc>
+        <w:tc>
+          <w:tcPr>
+            <w:tcW w:w="5245" w:type="dxa"/>
           </w:tcPr>
           <w:p>
             <w:pPr>
               <w:cnfStyle w:val="000000000000" w:firstRow="0" w:lastRow="0" w:firstColumn="0" w:lastColumn="0" w:oddVBand="0" w:evenVBand="0" w:oddHBand="0" w:evenHBand="0" w:firstRowFirstColumn="0" w:firstRowLastColumn="0" w:lastRowFirstColumn="0" w:lastRowLastColumn="0"/>
               <w:rPr>
-                <w:b/>
-                <w:bCs/>
-                <w:sz w:val="28"/>
-                <w:szCs w:val="28"/>
-              </w:rPr>
-            </w:pPr>
-          </w:p>
-        </w:tc>
-        <w:tc>
-          <w:tcPr>
-            <w:tcW w:w="990" w:type="dxa"/>
+                <w:sz w:val="24"/>
+                <w:szCs w:val="24"/>
+              </w:rPr>
+            </w:pPr>
+          </w:p>
+        </w:tc>
+        <w:tc>
+          <w:tcPr>
+            <w:tcW w:w="1134" w:type="dxa"/>
           </w:tcPr>
           <w:p>
             <w:pPr>
               <w:cnfStyle w:val="000000000000" w:firstRow="0" w:lastRow="0" w:firstColumn="0" w:lastColumn="0" w:oddVBand="0" w:evenVBand="0" w:oddHBand="0" w:evenHBand="0" w:firstRowFirstColumn="0" w:firstRowLastColumn="0" w:lastRowFirstColumn="0" w:lastRowLastColumn="0"/>
               <w:rPr>
-                <w:b/>
-                <w:bCs/>
-                <w:sz w:val="28"/>
-                <w:szCs w:val="28"/>
-              </w:rPr>
-            </w:pPr>
-          </w:p>
-        </w:tc>
-        <w:tc>
-          <w:tcPr>
-            <w:tcW w:w="1435" w:type="dxa"/>
+                <w:sz w:val="24"/>
+                <w:szCs w:val="24"/>
+              </w:rPr>
+            </w:pPr>
+          </w:p>
+        </w:tc>
+        <w:tc>
+          <w:tcPr>
+            <w:tcW w:w="1558" w:type="dxa"/>
           </w:tcPr>
           <w:p>
             <w:pPr>
               <w:cnfStyle w:val="000000000000" w:firstRow="0" w:lastRow="0" w:firstColumn="0" w:lastColumn="0" w:oddVBand="0" w:evenVBand="0" w:oddHBand="0" w:evenHBand="0" w:firstRowFirstColumn="0" w:firstRowLastColumn="0" w:lastRowFirstColumn="0" w:lastRowLastColumn="0"/>
               <w:rPr>
-                <w:b/>
-                <w:bCs/>
-                <w:sz w:val="28"/>
-                <w:szCs w:val="28"/>
+                <w:sz w:val="24"/>
+                <w:szCs w:val="24"/>
               </w:rPr>
             </w:pPr>
           </w:p>
@@ -2594,198 +2841,57 @@
         <w:tc>
           <w:tcPr>
             <w:cnfStyle w:val="001000000000" w:firstRow="0" w:lastRow="0" w:firstColumn="1" w:lastColumn="0" w:oddVBand="0" w:evenVBand="0" w:oddHBand="0" w:evenHBand="0" w:firstRowFirstColumn="0" w:firstRowLastColumn="0" w:lastRowFirstColumn="0" w:lastRowLastColumn="0"/>
-            <w:tcW w:w="1660" w:type="dxa"/>
+            <w:tcW w:w="1413" w:type="dxa"/>
           </w:tcPr>
           <w:p>
             <w:pPr>
               <w:rPr>
                 <w:b w:val="0"/>
                 <w:bCs w:val="0"/>
-                <w:sz w:val="28"/>
-                <w:szCs w:val="28"/>
-              </w:rPr>
-            </w:pPr>
-          </w:p>
-        </w:tc>
-        <w:tc>
-          <w:tcPr>
-            <w:tcW w:w="5265" w:type="dxa"/>
+                <w:sz w:val="24"/>
+                <w:szCs w:val="24"/>
+              </w:rPr>
+            </w:pPr>
+          </w:p>
+        </w:tc>
+        <w:tc>
+          <w:tcPr>
+            <w:tcW w:w="5245" w:type="dxa"/>
           </w:tcPr>
           <w:p>
             <w:pPr>
               <w:cnfStyle w:val="000000100000" w:firstRow="0" w:lastRow="0" w:firstColumn="0" w:lastColumn="0" w:oddVBand="0" w:evenVBand="0" w:oddHBand="1" w:evenHBand="0" w:firstRowFirstColumn="0" w:firstRowLastColumn="0" w:lastRowFirstColumn="0" w:lastRowLastColumn="0"/>
               <w:rPr>
-                <w:b/>
-                <w:bCs/>
-                <w:sz w:val="28"/>
-                <w:szCs w:val="28"/>
-              </w:rPr>
-            </w:pPr>
-          </w:p>
-        </w:tc>
-        <w:tc>
-          <w:tcPr>
-            <w:tcW w:w="990" w:type="dxa"/>
+                <w:sz w:val="24"/>
+                <w:szCs w:val="24"/>
+              </w:rPr>
+            </w:pPr>
+          </w:p>
+        </w:tc>
+        <w:tc>
+          <w:tcPr>
+            <w:tcW w:w="1134" w:type="dxa"/>
           </w:tcPr>
           <w:p>
             <w:pPr>
               <w:cnfStyle w:val="000000100000" w:firstRow="0" w:lastRow="0" w:firstColumn="0" w:lastColumn="0" w:oddVBand="0" w:evenVBand="0" w:oddHBand="1" w:evenHBand="0" w:firstRowFirstColumn="0" w:firstRowLastColumn="0" w:lastRowFirstColumn="0" w:lastRowLastColumn="0"/>
               <w:rPr>
-                <w:b/>
-                <w:bCs/>
-                <w:sz w:val="28"/>
-                <w:szCs w:val="28"/>
-              </w:rPr>
-            </w:pPr>
-          </w:p>
-        </w:tc>
-        <w:tc>
-          <w:tcPr>
-            <w:tcW w:w="1435" w:type="dxa"/>
+                <w:sz w:val="24"/>
+                <w:szCs w:val="24"/>
+              </w:rPr>
+            </w:pPr>
+          </w:p>
+        </w:tc>
+        <w:tc>
+          <w:tcPr>
+            <w:tcW w:w="1558" w:type="dxa"/>
           </w:tcPr>
           <w:p>
             <w:pPr>
               <w:cnfStyle w:val="000000100000" w:firstRow="0" w:lastRow="0" w:firstColumn="0" w:lastColumn="0" w:oddVBand="0" w:evenVBand="0" w:oddHBand="1" w:evenHBand="0" w:firstRowFirstColumn="0" w:firstRowLastColumn="0" w:lastRowFirstColumn="0" w:lastRowLastColumn="0"/>
               <w:rPr>
-                <w:b/>
-                <w:bCs/>
-                <w:sz w:val="28"/>
-                <w:szCs w:val="28"/>
-              </w:rPr>
-            </w:pPr>
-          </w:p>
-        </w:tc>
-      </w:tr>
-      <w:tr>
-        <w:tc>
-          <w:tcPr>
-            <w:cnfStyle w:val="001000000000" w:firstRow="0" w:lastRow="0" w:firstColumn="1" w:lastColumn="0" w:oddVBand="0" w:evenVBand="0" w:oddHBand="0" w:evenHBand="0" w:firstRowFirstColumn="0" w:firstRowLastColumn="0" w:lastRowFirstColumn="0" w:lastRowLastColumn="0"/>
-            <w:tcW w:w="1660" w:type="dxa"/>
-          </w:tcPr>
-          <w:p>
-            <w:pPr>
-              <w:rPr>
-                <w:b w:val="0"/>
-                <w:bCs w:val="0"/>
-                <w:sz w:val="28"/>
-                <w:szCs w:val="28"/>
-              </w:rPr>
-            </w:pPr>
-          </w:p>
-        </w:tc>
-        <w:tc>
-          <w:tcPr>
-            <w:tcW w:w="5265" w:type="dxa"/>
-          </w:tcPr>
-          <w:p>
-            <w:pPr>
-              <w:cnfStyle w:val="000000000000" w:firstRow="0" w:lastRow="0" w:firstColumn="0" w:lastColumn="0" w:oddVBand="0" w:evenVBand="0" w:oddHBand="0" w:evenHBand="0" w:firstRowFirstColumn="0" w:firstRowLastColumn="0" w:lastRowFirstColumn="0" w:lastRowLastColumn="0"/>
-              <w:rPr>
-                <w:b/>
-                <w:bCs/>
-                <w:sz w:val="28"/>
-                <w:szCs w:val="28"/>
-              </w:rPr>
-            </w:pPr>
-          </w:p>
-        </w:tc>
-        <w:tc>
-          <w:tcPr>
-            <w:tcW w:w="990" w:type="dxa"/>
-          </w:tcPr>
-          <w:p>
-            <w:pPr>
-              <w:cnfStyle w:val="000000000000" w:firstRow="0" w:lastRow="0" w:firstColumn="0" w:lastColumn="0" w:oddVBand="0" w:evenVBand="0" w:oddHBand="0" w:evenHBand="0" w:firstRowFirstColumn="0" w:firstRowLastColumn="0" w:lastRowFirstColumn="0" w:lastRowLastColumn="0"/>
-              <w:rPr>
-                <w:b/>
-                <w:bCs/>
-                <w:sz w:val="28"/>
-                <w:szCs w:val="28"/>
-              </w:rPr>
-            </w:pPr>
-          </w:p>
-        </w:tc>
-        <w:tc>
-          <w:tcPr>
-            <w:tcW w:w="1435" w:type="dxa"/>
-          </w:tcPr>
-          <w:p>
-            <w:pPr>
-              <w:cnfStyle w:val="000000000000" w:firstRow="0" w:lastRow="0" w:firstColumn="0" w:lastColumn="0" w:oddVBand="0" w:evenVBand="0" w:oddHBand="0" w:evenHBand="0" w:firstRowFirstColumn="0" w:firstRowLastColumn="0" w:lastRowFirstColumn="0" w:lastRowLastColumn="0"/>
-              <w:rPr>
-                <w:b/>
-                <w:bCs/>
-                <w:sz w:val="28"/>
-                <w:szCs w:val="28"/>
-              </w:rPr>
-            </w:pPr>
-          </w:p>
-        </w:tc>
-      </w:tr>
-      <w:tr>
-        <w:trPr>
-          <w:cnfStyle w:val="000000100000" w:firstRow="0" w:lastRow="0" w:firstColumn="0" w:lastColumn="0" w:oddVBand="0" w:evenVBand="0" w:oddHBand="1" w:evenHBand="0" w:firstRowFirstColumn="0" w:firstRowLastColumn="0" w:lastRowFirstColumn="0" w:lastRowLastColumn="0"/>
-        </w:trPr>
-        <w:tc>
-          <w:tcPr>
-            <w:cnfStyle w:val="001000000000" w:firstRow="0" w:lastRow="0" w:firstColumn="1" w:lastColumn="0" w:oddVBand="0" w:evenVBand="0" w:oddHBand="0" w:evenHBand="0" w:firstRowFirstColumn="0" w:firstRowLastColumn="0" w:lastRowFirstColumn="0" w:lastRowLastColumn="0"/>
-            <w:tcW w:w="1660" w:type="dxa"/>
-          </w:tcPr>
-          <w:p>
-            <w:pPr>
-              <w:rPr>
-                <w:b w:val="0"/>
-                <w:bCs w:val="0"/>
-                <w:sz w:val="28"/>
-                <w:szCs w:val="28"/>
-              </w:rPr>
-            </w:pPr>
-          </w:p>
-        </w:tc>
-        <w:tc>
-          <w:tcPr>
-            <w:tcW w:w="5265" w:type="dxa"/>
-          </w:tcPr>
-          <w:p>
-            <w:pPr>
-              <w:cnfStyle w:val="000000100000" w:firstRow="0" w:lastRow="0" w:firstColumn="0" w:lastColumn="0" w:oddVBand="0" w:evenVBand="0" w:oddHBand="1" w:evenHBand="0" w:firstRowFirstColumn="0" w:firstRowLastColumn="0" w:lastRowFirstColumn="0" w:lastRowLastColumn="0"/>
-              <w:rPr>
-                <w:b/>
-                <w:bCs/>
-                <w:sz w:val="28"/>
-                <w:szCs w:val="28"/>
-              </w:rPr>
-            </w:pPr>
-          </w:p>
-        </w:tc>
-        <w:tc>
-          <w:tcPr>
-            <w:tcW w:w="990" w:type="dxa"/>
-          </w:tcPr>
-          <w:p>
-            <w:pPr>
-              <w:cnfStyle w:val="000000100000" w:firstRow="0" w:lastRow="0" w:firstColumn="0" w:lastColumn="0" w:oddVBand="0" w:evenVBand="0" w:oddHBand="1" w:evenHBand="0" w:firstRowFirstColumn="0" w:firstRowLastColumn="0" w:lastRowFirstColumn="0" w:lastRowLastColumn="0"/>
-              <w:rPr>
-                <w:b/>
-                <w:bCs/>
-                <w:sz w:val="28"/>
-                <w:szCs w:val="28"/>
-              </w:rPr>
-            </w:pPr>
-          </w:p>
-        </w:tc>
-        <w:tc>
-          <w:tcPr>
-            <w:tcW w:w="1435" w:type="dxa"/>
-          </w:tcPr>
-          <w:p>
-            <w:pPr>
-              <w:cnfStyle w:val="000000100000" w:firstRow="0" w:lastRow="0" w:firstColumn="0" w:lastColumn="0" w:oddVBand="0" w:evenVBand="0" w:oddHBand="1" w:evenHBand="0" w:firstRowFirstColumn="0" w:firstRowLastColumn="0" w:lastRowFirstColumn="0" w:lastRowLastColumn="0"/>
-              <w:rPr>
-                <w:b/>
-                <w:bCs/>
-                <w:sz w:val="28"/>
-                <w:szCs w:val="28"/>
+                <w:sz w:val="24"/>
+                <w:szCs w:val="24"/>
               </w:rPr>
             </w:pPr>
           </w:p>
@@ -2862,6 +2968,7 @@
           </w:tcPr>
           <w:p>
             <w:r>
+              <w:lastRenderedPageBreak/>
               <w:t>Group Member</w:t>
             </w:r>
           </w:p>
@@ -2890,7 +2997,11 @@
             <w:cnfStyle w:val="001000000000" w:firstRow="0" w:lastRow="0" w:firstColumn="1" w:lastColumn="0" w:oddVBand="0" w:evenVBand="0" w:oddHBand="0" w:evenHBand="0" w:firstRowFirstColumn="0" w:firstRowLastColumn="0" w:lastRowFirstColumn="0" w:lastRowLastColumn="0"/>
             <w:tcW w:w="1705" w:type="dxa"/>
           </w:tcPr>
-          <w:p/>
+          <w:p>
+            <w:r>
+              <w:t>1,2,3,4</w:t>
+            </w:r>
+          </w:p>
         </w:tc>
         <w:tc>
           <w:tcPr>
@@ -2900,211 +3011,9 @@
             <w:pPr>
               <w:cnfStyle w:val="000000100000" w:firstRow="0" w:lastRow="0" w:firstColumn="0" w:lastColumn="0" w:oddVBand="0" w:evenVBand="0" w:oddHBand="1" w:evenHBand="0" w:firstRowFirstColumn="0" w:firstRowLastColumn="0" w:lastRowFirstColumn="0" w:lastRowLastColumn="0"/>
             </w:pPr>
-          </w:p>
-        </w:tc>
-      </w:tr>
-      <w:tr>
-        <w:tc>
-          <w:tcPr>
-            <w:cnfStyle w:val="001000000000" w:firstRow="0" w:lastRow="0" w:firstColumn="1" w:lastColumn="0" w:oddVBand="0" w:evenVBand="0" w:oddHBand="0" w:evenHBand="0" w:firstRowFirstColumn="0" w:firstRowLastColumn="0" w:lastRowFirstColumn="0" w:lastRowLastColumn="0"/>
-            <w:tcW w:w="1705" w:type="dxa"/>
-          </w:tcPr>
-          <w:p/>
-        </w:tc>
-        <w:tc>
-          <w:tcPr>
-            <w:tcW w:w="7645" w:type="dxa"/>
-          </w:tcPr>
-          <w:p>
-            <w:pPr>
-              <w:cnfStyle w:val="000000000000" w:firstRow="0" w:lastRow="0" w:firstColumn="0" w:lastColumn="0" w:oddVBand="0" w:evenVBand="0" w:oddHBand="0" w:evenHBand="0" w:firstRowFirstColumn="0" w:firstRowLastColumn="0" w:lastRowFirstColumn="0" w:lastRowLastColumn="0"/>
-            </w:pPr>
-          </w:p>
-        </w:tc>
-      </w:tr>
-      <w:tr>
-        <w:trPr>
-          <w:cnfStyle w:val="000000100000" w:firstRow="0" w:lastRow="0" w:firstColumn="0" w:lastColumn="0" w:oddVBand="0" w:evenVBand="0" w:oddHBand="1" w:evenHBand="0" w:firstRowFirstColumn="0" w:firstRowLastColumn="0" w:lastRowFirstColumn="0" w:lastRowLastColumn="0"/>
-        </w:trPr>
-        <w:tc>
-          <w:tcPr>
-            <w:cnfStyle w:val="001000000000" w:firstRow="0" w:lastRow="0" w:firstColumn="1" w:lastColumn="0" w:oddVBand="0" w:evenVBand="0" w:oddHBand="0" w:evenHBand="0" w:firstRowFirstColumn="0" w:firstRowLastColumn="0" w:lastRowFirstColumn="0" w:lastRowLastColumn="0"/>
-            <w:tcW w:w="1705" w:type="dxa"/>
-          </w:tcPr>
-          <w:p/>
-        </w:tc>
-        <w:tc>
-          <w:tcPr>
-            <w:tcW w:w="7645" w:type="dxa"/>
-          </w:tcPr>
-          <w:p>
-            <w:pPr>
-              <w:cnfStyle w:val="000000100000" w:firstRow="0" w:lastRow="0" w:firstColumn="0" w:lastColumn="0" w:oddVBand="0" w:evenVBand="0" w:oddHBand="1" w:evenHBand="0" w:firstRowFirstColumn="0" w:firstRowLastColumn="0" w:lastRowFirstColumn="0" w:lastRowLastColumn="0"/>
-            </w:pPr>
-          </w:p>
-        </w:tc>
-      </w:tr>
-      <w:tr>
-        <w:tc>
-          <w:tcPr>
-            <w:cnfStyle w:val="001000000000" w:firstRow="0" w:lastRow="0" w:firstColumn="1" w:lastColumn="0" w:oddVBand="0" w:evenVBand="0" w:oddHBand="0" w:evenHBand="0" w:firstRowFirstColumn="0" w:firstRowLastColumn="0" w:lastRowFirstColumn="0" w:lastRowLastColumn="0"/>
-            <w:tcW w:w="1705" w:type="dxa"/>
-          </w:tcPr>
-          <w:p/>
-        </w:tc>
-        <w:tc>
-          <w:tcPr>
-            <w:tcW w:w="7645" w:type="dxa"/>
-          </w:tcPr>
-          <w:p>
-            <w:pPr>
-              <w:cnfStyle w:val="000000000000" w:firstRow="0" w:lastRow="0" w:firstColumn="0" w:lastColumn="0" w:oddVBand="0" w:evenVBand="0" w:oddHBand="0" w:evenHBand="0" w:firstRowFirstColumn="0" w:firstRowLastColumn="0" w:lastRowFirstColumn="0" w:lastRowLastColumn="0"/>
-            </w:pPr>
-          </w:p>
-        </w:tc>
-      </w:tr>
-      <w:tr>
-        <w:trPr>
-          <w:cnfStyle w:val="000000100000" w:firstRow="0" w:lastRow="0" w:firstColumn="0" w:lastColumn="0" w:oddVBand="0" w:evenVBand="0" w:oddHBand="1" w:evenHBand="0" w:firstRowFirstColumn="0" w:firstRowLastColumn="0" w:lastRowFirstColumn="0" w:lastRowLastColumn="0"/>
-        </w:trPr>
-        <w:tc>
-          <w:tcPr>
-            <w:cnfStyle w:val="001000000000" w:firstRow="0" w:lastRow="0" w:firstColumn="1" w:lastColumn="0" w:oddVBand="0" w:evenVBand="0" w:oddHBand="0" w:evenHBand="0" w:firstRowFirstColumn="0" w:firstRowLastColumn="0" w:lastRowFirstColumn="0" w:lastRowLastColumn="0"/>
-            <w:tcW w:w="1705" w:type="dxa"/>
-          </w:tcPr>
-          <w:p/>
-        </w:tc>
-        <w:tc>
-          <w:tcPr>
-            <w:tcW w:w="7645" w:type="dxa"/>
-          </w:tcPr>
-          <w:p>
-            <w:pPr>
-              <w:cnfStyle w:val="000000100000" w:firstRow="0" w:lastRow="0" w:firstColumn="0" w:lastColumn="0" w:oddVBand="0" w:evenVBand="0" w:oddHBand="1" w:evenHBand="0" w:firstRowFirstColumn="0" w:firstRowLastColumn="0" w:lastRowFirstColumn="0" w:lastRowLastColumn="0"/>
-            </w:pPr>
-          </w:p>
-        </w:tc>
-      </w:tr>
-      <w:tr>
-        <w:tc>
-          <w:tcPr>
-            <w:cnfStyle w:val="001000000000" w:firstRow="0" w:lastRow="0" w:firstColumn="1" w:lastColumn="0" w:oddVBand="0" w:evenVBand="0" w:oddHBand="0" w:evenHBand="0" w:firstRowFirstColumn="0" w:firstRowLastColumn="0" w:lastRowFirstColumn="0" w:lastRowLastColumn="0"/>
-            <w:tcW w:w="1705" w:type="dxa"/>
-          </w:tcPr>
-          <w:p/>
-        </w:tc>
-        <w:tc>
-          <w:tcPr>
-            <w:tcW w:w="7645" w:type="dxa"/>
-          </w:tcPr>
-          <w:p>
-            <w:pPr>
-              <w:cnfStyle w:val="000000000000" w:firstRow="0" w:lastRow="0" w:firstColumn="0" w:lastColumn="0" w:oddVBand="0" w:evenVBand="0" w:oddHBand="0" w:evenHBand="0" w:firstRowFirstColumn="0" w:firstRowLastColumn="0" w:lastRowFirstColumn="0" w:lastRowLastColumn="0"/>
-            </w:pPr>
-          </w:p>
-        </w:tc>
-      </w:tr>
-      <w:tr>
-        <w:trPr>
-          <w:cnfStyle w:val="000000100000" w:firstRow="0" w:lastRow="0" w:firstColumn="0" w:lastColumn="0" w:oddVBand="0" w:evenVBand="0" w:oddHBand="1" w:evenHBand="0" w:firstRowFirstColumn="0" w:firstRowLastColumn="0" w:lastRowFirstColumn="0" w:lastRowLastColumn="0"/>
-        </w:trPr>
-        <w:tc>
-          <w:tcPr>
-            <w:cnfStyle w:val="001000000000" w:firstRow="0" w:lastRow="0" w:firstColumn="1" w:lastColumn="0" w:oddVBand="0" w:evenVBand="0" w:oddHBand="0" w:evenHBand="0" w:firstRowFirstColumn="0" w:firstRowLastColumn="0" w:lastRowFirstColumn="0" w:lastRowLastColumn="0"/>
-            <w:tcW w:w="1705" w:type="dxa"/>
-          </w:tcPr>
-          <w:p/>
-        </w:tc>
-        <w:tc>
-          <w:tcPr>
-            <w:tcW w:w="7645" w:type="dxa"/>
-          </w:tcPr>
-          <w:p>
-            <w:pPr>
-              <w:cnfStyle w:val="000000100000" w:firstRow="0" w:lastRow="0" w:firstColumn="0" w:lastColumn="0" w:oddVBand="0" w:evenVBand="0" w:oddHBand="1" w:evenHBand="0" w:firstRowFirstColumn="0" w:firstRowLastColumn="0" w:lastRowFirstColumn="0" w:lastRowLastColumn="0"/>
-            </w:pPr>
-          </w:p>
-        </w:tc>
-      </w:tr>
-      <w:tr>
-        <w:tc>
-          <w:tcPr>
-            <w:cnfStyle w:val="001000000000" w:firstRow="0" w:lastRow="0" w:firstColumn="1" w:lastColumn="0" w:oddVBand="0" w:evenVBand="0" w:oddHBand="0" w:evenHBand="0" w:firstRowFirstColumn="0" w:firstRowLastColumn="0" w:lastRowFirstColumn="0" w:lastRowLastColumn="0"/>
-            <w:tcW w:w="1705" w:type="dxa"/>
-          </w:tcPr>
-          <w:p/>
-        </w:tc>
-        <w:tc>
-          <w:tcPr>
-            <w:tcW w:w="7645" w:type="dxa"/>
-          </w:tcPr>
-          <w:p>
-            <w:pPr>
-              <w:cnfStyle w:val="000000000000" w:firstRow="0" w:lastRow="0" w:firstColumn="0" w:lastColumn="0" w:oddVBand="0" w:evenVBand="0" w:oddHBand="0" w:evenHBand="0" w:firstRowFirstColumn="0" w:firstRowLastColumn="0" w:lastRowFirstColumn="0" w:lastRowLastColumn="0"/>
-            </w:pPr>
-          </w:p>
-        </w:tc>
-      </w:tr>
-      <w:tr>
-        <w:trPr>
-          <w:cnfStyle w:val="000000100000" w:firstRow="0" w:lastRow="0" w:firstColumn="0" w:lastColumn="0" w:oddVBand="0" w:evenVBand="0" w:oddHBand="1" w:evenHBand="0" w:firstRowFirstColumn="0" w:firstRowLastColumn="0" w:lastRowFirstColumn="0" w:lastRowLastColumn="0"/>
-        </w:trPr>
-        <w:tc>
-          <w:tcPr>
-            <w:cnfStyle w:val="001000000000" w:firstRow="0" w:lastRow="0" w:firstColumn="1" w:lastColumn="0" w:oddVBand="0" w:evenVBand="0" w:oddHBand="0" w:evenHBand="0" w:firstRowFirstColumn="0" w:firstRowLastColumn="0" w:lastRowFirstColumn="0" w:lastRowLastColumn="0"/>
-            <w:tcW w:w="1705" w:type="dxa"/>
-          </w:tcPr>
-          <w:p/>
-        </w:tc>
-        <w:tc>
-          <w:tcPr>
-            <w:tcW w:w="7645" w:type="dxa"/>
-          </w:tcPr>
-          <w:p>
-            <w:pPr>
-              <w:cnfStyle w:val="000000100000" w:firstRow="0" w:lastRow="0" w:firstColumn="0" w:lastColumn="0" w:oddVBand="0" w:evenVBand="0" w:oddHBand="1" w:evenHBand="0" w:firstRowFirstColumn="0" w:firstRowLastColumn="0" w:lastRowFirstColumn="0" w:lastRowLastColumn="0"/>
-            </w:pPr>
-          </w:p>
-        </w:tc>
-      </w:tr>
-      <w:tr>
-        <w:tc>
-          <w:tcPr>
-            <w:cnfStyle w:val="001000000000" w:firstRow="0" w:lastRow="0" w:firstColumn="1" w:lastColumn="0" w:oddVBand="0" w:evenVBand="0" w:oddHBand="0" w:evenHBand="0" w:firstRowFirstColumn="0" w:firstRowLastColumn="0" w:lastRowFirstColumn="0" w:lastRowLastColumn="0"/>
-            <w:tcW w:w="1705" w:type="dxa"/>
-          </w:tcPr>
-          <w:p/>
-        </w:tc>
-        <w:tc>
-          <w:tcPr>
-            <w:tcW w:w="7645" w:type="dxa"/>
-          </w:tcPr>
-          <w:p>
-            <w:pPr>
-              <w:cnfStyle w:val="000000000000" w:firstRow="0" w:lastRow="0" w:firstColumn="0" w:lastColumn="0" w:oddVBand="0" w:evenVBand="0" w:oddHBand="0" w:evenHBand="0" w:firstRowFirstColumn="0" w:firstRowLastColumn="0" w:lastRowFirstColumn="0" w:lastRowLastColumn="0"/>
-            </w:pPr>
-          </w:p>
-        </w:tc>
-      </w:tr>
-      <w:tr>
-        <w:trPr>
-          <w:cnfStyle w:val="000000100000" w:firstRow="0" w:lastRow="0" w:firstColumn="0" w:lastColumn="0" w:oddVBand="0" w:evenVBand="0" w:oddHBand="1" w:evenHBand="0" w:firstRowFirstColumn="0" w:firstRowLastColumn="0" w:lastRowFirstColumn="0" w:lastRowLastColumn="0"/>
-        </w:trPr>
-        <w:tc>
-          <w:tcPr>
-            <w:cnfStyle w:val="001000000000" w:firstRow="0" w:lastRow="0" w:firstColumn="1" w:lastColumn="0" w:oddVBand="0" w:evenVBand="0" w:oddHBand="0" w:evenHBand="0" w:firstRowFirstColumn="0" w:firstRowLastColumn="0" w:lastRowFirstColumn="0" w:lastRowLastColumn="0"/>
-            <w:tcW w:w="1705" w:type="dxa"/>
-          </w:tcPr>
-          <w:p/>
-        </w:tc>
-        <w:tc>
-          <w:tcPr>
-            <w:tcW w:w="7645" w:type="dxa"/>
-          </w:tcPr>
-          <w:p>
-            <w:pPr>
-              <w:cnfStyle w:val="000000100000" w:firstRow="0" w:lastRow="0" w:firstColumn="0" w:lastColumn="0" w:oddVBand="0" w:evenVBand="0" w:oddHBand="1" w:evenHBand="0" w:firstRowFirstColumn="0" w:firstRowLastColumn="0" w:lastRowFirstColumn="0" w:lastRowLastColumn="0"/>
-            </w:pPr>
+            <w:r>
+              <w:t xml:space="preserve">The tester/developers team will need to estimate and calculate the expenditure on the hardware, and software used while working on this project. This shall be included in the final Test Report, a deliverable for the final milestone. </w:t>
+            </w:r>
           </w:p>
         </w:tc>
       </w:tr>
@@ -3229,10 +3138,19 @@
               <w:rPr>
                 <w:b w:val="0"/>
                 <w:bCs w:val="0"/>
-                <w:sz w:val="28"/>
-                <w:szCs w:val="28"/>
-              </w:rPr>
-            </w:pPr>
+                <w:sz w:val="24"/>
+                <w:szCs w:val="24"/>
+              </w:rPr>
+            </w:pPr>
+            <w:r>
+              <w:rPr>
+                <w:b w:val="0"/>
+                <w:bCs w:val="0"/>
+                <w:sz w:val="24"/>
+                <w:szCs w:val="24"/>
+              </w:rPr>
+              <w:t>Division of tasks</w:t>
+            </w:r>
           </w:p>
         </w:tc>
         <w:tc>
@@ -3245,10 +3163,77 @@
               <w:rPr>
                 <w:b/>
                 <w:bCs/>
-                <w:sz w:val="28"/>
-                <w:szCs w:val="28"/>
-              </w:rPr>
-            </w:pPr>
+                <w:sz w:val="24"/>
+                <w:szCs w:val="24"/>
+              </w:rPr>
+            </w:pPr>
+            <w:r>
+              <w:rPr>
+                <w:b/>
+                <w:bCs/>
+                <w:sz w:val="24"/>
+                <w:szCs w:val="24"/>
+              </w:rPr>
+              <w:t>Th</w:t>
+            </w:r>
+            <w:r>
+              <w:rPr>
+                <w:b/>
+                <w:bCs/>
+                <w:sz w:val="24"/>
+                <w:szCs w:val="24"/>
+              </w:rPr>
+              <w:t>e development of integration code(</w:t>
+            </w:r>
+            <w:proofErr w:type="spellStart"/>
+            <w:r>
+              <w:rPr>
+                <w:b/>
+                <w:bCs/>
+                <w:sz w:val="24"/>
+                <w:szCs w:val="24"/>
+              </w:rPr>
+              <w:t>function+cases</w:t>
+            </w:r>
+            <w:proofErr w:type="spellEnd"/>
+            <w:r>
+              <w:rPr>
+                <w:b/>
+                <w:bCs/>
+                <w:sz w:val="24"/>
+                <w:szCs w:val="24"/>
+              </w:rPr>
+              <w:t xml:space="preserve">) shall be assigned to one member and documentation shall be completed by the rest of the team. </w:t>
+            </w:r>
+          </w:p>
+          <w:p>
+            <w:pPr>
+              <w:cnfStyle w:val="000000100000" w:firstRow="0" w:lastRow="0" w:firstColumn="0" w:lastColumn="0" w:oddVBand="0" w:evenVBand="0" w:oddHBand="1" w:evenHBand="0" w:firstRowFirstColumn="0" w:firstRowLastColumn="0" w:lastRowFirstColumn="0" w:lastRowLastColumn="0"/>
+              <w:rPr>
+                <w:b/>
+                <w:bCs/>
+                <w:sz w:val="24"/>
+                <w:szCs w:val="24"/>
+              </w:rPr>
+            </w:pPr>
+            <w:r>
+              <w:rPr>
+                <w:b/>
+                <w:bCs/>
+                <w:sz w:val="24"/>
+                <w:szCs w:val="24"/>
+              </w:rPr>
+              <w:t>This</w:t>
+            </w:r>
+            <w:r>
+              <w:rPr>
+                <w:b/>
+                <w:bCs/>
+                <w:sz w:val="24"/>
+                <w:szCs w:val="24"/>
+              </w:rPr>
+              <w:t xml:space="preserve"> would help the team to streamline their work on the current milestone and prevent any conflicts with other members' work on the program code.</w:t>
+            </w:r>
           </w:p>
         </w:tc>
       </w:tr>
@@ -3263,10 +3248,26 @@
               <w:rPr>
                 <w:b w:val="0"/>
                 <w:bCs w:val="0"/>
-                <w:sz w:val="28"/>
-                <w:szCs w:val="28"/>
-              </w:rPr>
-            </w:pPr>
+                <w:sz w:val="24"/>
+                <w:szCs w:val="24"/>
+              </w:rPr>
+            </w:pPr>
+            <w:r>
+              <w:rPr>
+                <w:b w:val="0"/>
+                <w:bCs w:val="0"/>
+                <w:sz w:val="24"/>
+                <w:szCs w:val="24"/>
+              </w:rPr>
+              <w:t xml:space="preserve">New features/updates to existing code </w:t>
+            </w:r>
+            <w:r>
+              <w:rPr>
+                <w:sz w:val="24"/>
+                <w:szCs w:val="24"/>
+              </w:rPr>
+              <w:t>(OPTIONAL)</w:t>
+            </w:r>
           </w:p>
         </w:tc>
         <w:tc>
@@ -3279,189 +3280,19 @@
               <w:rPr>
                 <w:b/>
                 <w:bCs/>
-                <w:sz w:val="28"/>
-                <w:szCs w:val="28"/>
-              </w:rPr>
-            </w:pPr>
-          </w:p>
-        </w:tc>
-      </w:tr>
-      <w:tr>
-        <w:trPr>
-          <w:cnfStyle w:val="000000100000" w:firstRow="0" w:lastRow="0" w:firstColumn="0" w:lastColumn="0" w:oddVBand="0" w:evenVBand="0" w:oddHBand="1" w:evenHBand="0" w:firstRowFirstColumn="0" w:firstRowLastColumn="0" w:lastRowFirstColumn="0" w:lastRowLastColumn="0"/>
-        </w:trPr>
-        <w:tc>
-          <w:tcPr>
-            <w:cnfStyle w:val="001000000000" w:firstRow="0" w:lastRow="0" w:firstColumn="1" w:lastColumn="0" w:oddVBand="0" w:evenVBand="0" w:oddHBand="0" w:evenHBand="0" w:firstRowFirstColumn="0" w:firstRowLastColumn="0" w:lastRowFirstColumn="0" w:lastRowLastColumn="0"/>
-            <w:tcW w:w="3235" w:type="dxa"/>
-          </w:tcPr>
-          <w:p>
-            <w:pPr>
-              <w:rPr>
-                <w:b w:val="0"/>
-                <w:bCs w:val="0"/>
-                <w:sz w:val="28"/>
-                <w:szCs w:val="28"/>
-              </w:rPr>
-            </w:pPr>
-          </w:p>
-        </w:tc>
-        <w:tc>
-          <w:tcPr>
-            <w:tcW w:w="6115" w:type="dxa"/>
-          </w:tcPr>
-          <w:p>
-            <w:pPr>
-              <w:cnfStyle w:val="000000100000" w:firstRow="0" w:lastRow="0" w:firstColumn="0" w:lastColumn="0" w:oddVBand="0" w:evenVBand="0" w:oddHBand="1" w:evenHBand="0" w:firstRowFirstColumn="0" w:firstRowLastColumn="0" w:lastRowFirstColumn="0" w:lastRowLastColumn="0"/>
+                <w:sz w:val="24"/>
+                <w:szCs w:val="24"/>
+              </w:rPr>
+            </w:pPr>
+            <w:r>
               <w:rPr>
                 <w:b/>
                 <w:bCs/>
-                <w:sz w:val="28"/>
-                <w:szCs w:val="28"/>
-              </w:rPr>
-            </w:pPr>
-          </w:p>
-        </w:tc>
-      </w:tr>
-      <w:tr>
-        <w:tc>
-          <w:tcPr>
-            <w:cnfStyle w:val="001000000000" w:firstRow="0" w:lastRow="0" w:firstColumn="1" w:lastColumn="0" w:oddVBand="0" w:evenVBand="0" w:oddHBand="0" w:evenHBand="0" w:firstRowFirstColumn="0" w:firstRowLastColumn="0" w:lastRowFirstColumn="0" w:lastRowLastColumn="0"/>
-            <w:tcW w:w="3235" w:type="dxa"/>
-          </w:tcPr>
-          <w:p>
-            <w:pPr>
-              <w:rPr>
-                <w:b w:val="0"/>
-                <w:bCs w:val="0"/>
-                <w:sz w:val="28"/>
-                <w:szCs w:val="28"/>
-              </w:rPr>
-            </w:pPr>
-          </w:p>
-        </w:tc>
-        <w:tc>
-          <w:tcPr>
-            <w:tcW w:w="6115" w:type="dxa"/>
-          </w:tcPr>
-          <w:p>
-            <w:pPr>
-              <w:cnfStyle w:val="000000000000" w:firstRow="0" w:lastRow="0" w:firstColumn="0" w:lastColumn="0" w:oddVBand="0" w:evenVBand="0" w:oddHBand="0" w:evenHBand="0" w:firstRowFirstColumn="0" w:firstRowLastColumn="0" w:lastRowFirstColumn="0" w:lastRowLastColumn="0"/>
-              <w:rPr>
-                <w:b/>
-                <w:bCs/>
-                <w:sz w:val="28"/>
-                <w:szCs w:val="28"/>
-              </w:rPr>
-            </w:pPr>
-          </w:p>
-        </w:tc>
-      </w:tr>
-      <w:tr>
-        <w:trPr>
-          <w:cnfStyle w:val="000000100000" w:firstRow="0" w:lastRow="0" w:firstColumn="0" w:lastColumn="0" w:oddVBand="0" w:evenVBand="0" w:oddHBand="1" w:evenHBand="0" w:firstRowFirstColumn="0" w:firstRowLastColumn="0" w:lastRowFirstColumn="0" w:lastRowLastColumn="0"/>
-        </w:trPr>
-        <w:tc>
-          <w:tcPr>
-            <w:cnfStyle w:val="001000000000" w:firstRow="0" w:lastRow="0" w:firstColumn="1" w:lastColumn="0" w:oddVBand="0" w:evenVBand="0" w:oddHBand="0" w:evenHBand="0" w:firstRowFirstColumn="0" w:firstRowLastColumn="0" w:lastRowFirstColumn="0" w:lastRowLastColumn="0"/>
-            <w:tcW w:w="3235" w:type="dxa"/>
-          </w:tcPr>
-          <w:p>
-            <w:pPr>
-              <w:rPr>
-                <w:b w:val="0"/>
-                <w:bCs w:val="0"/>
-                <w:sz w:val="28"/>
-                <w:szCs w:val="28"/>
-              </w:rPr>
-            </w:pPr>
-          </w:p>
-        </w:tc>
-        <w:tc>
-          <w:tcPr>
-            <w:tcW w:w="6115" w:type="dxa"/>
-          </w:tcPr>
-          <w:p>
-            <w:pPr>
-              <w:cnfStyle w:val="000000100000" w:firstRow="0" w:lastRow="0" w:firstColumn="0" w:lastColumn="0" w:oddVBand="0" w:evenVBand="0" w:oddHBand="1" w:evenHBand="0" w:firstRowFirstColumn="0" w:firstRowLastColumn="0" w:lastRowFirstColumn="0" w:lastRowLastColumn="0"/>
-              <w:rPr>
-                <w:b/>
-                <w:bCs/>
-                <w:sz w:val="28"/>
-                <w:szCs w:val="28"/>
-              </w:rPr>
-            </w:pPr>
-          </w:p>
-        </w:tc>
-      </w:tr>
-      <w:tr>
-        <w:tc>
-          <w:tcPr>
-            <w:cnfStyle w:val="001000000000" w:firstRow="0" w:lastRow="0" w:firstColumn="1" w:lastColumn="0" w:oddVBand="0" w:evenVBand="0" w:oddHBand="0" w:evenHBand="0" w:firstRowFirstColumn="0" w:firstRowLastColumn="0" w:lastRowFirstColumn="0" w:lastRowLastColumn="0"/>
-            <w:tcW w:w="3235" w:type="dxa"/>
-          </w:tcPr>
-          <w:p>
-            <w:pPr>
-              <w:rPr>
-                <w:b w:val="0"/>
-                <w:bCs w:val="0"/>
-                <w:sz w:val="28"/>
-                <w:szCs w:val="28"/>
-              </w:rPr>
-            </w:pPr>
-          </w:p>
-        </w:tc>
-        <w:tc>
-          <w:tcPr>
-            <w:tcW w:w="6115" w:type="dxa"/>
-          </w:tcPr>
-          <w:p>
-            <w:pPr>
-              <w:cnfStyle w:val="000000000000" w:firstRow="0" w:lastRow="0" w:firstColumn="0" w:lastColumn="0" w:oddVBand="0" w:evenVBand="0" w:oddHBand="0" w:evenHBand="0" w:firstRowFirstColumn="0" w:firstRowLastColumn="0" w:lastRowFirstColumn="0" w:lastRowLastColumn="0"/>
-              <w:rPr>
-                <w:b/>
-                <w:bCs/>
-                <w:sz w:val="28"/>
-                <w:szCs w:val="28"/>
-              </w:rPr>
-            </w:pPr>
-          </w:p>
-        </w:tc>
-      </w:tr>
-      <w:tr>
-        <w:trPr>
-          <w:cnfStyle w:val="000000100000" w:firstRow="0" w:lastRow="0" w:firstColumn="0" w:lastColumn="0" w:oddVBand="0" w:evenVBand="0" w:oddHBand="1" w:evenHBand="0" w:firstRowFirstColumn="0" w:firstRowLastColumn="0" w:lastRowFirstColumn="0" w:lastRowLastColumn="0"/>
-        </w:trPr>
-        <w:tc>
-          <w:tcPr>
-            <w:cnfStyle w:val="001000000000" w:firstRow="0" w:lastRow="0" w:firstColumn="1" w:lastColumn="0" w:oddVBand="0" w:evenVBand="0" w:oddHBand="0" w:evenHBand="0" w:firstRowFirstColumn="0" w:firstRowLastColumn="0" w:lastRowFirstColumn="0" w:lastRowLastColumn="0"/>
-            <w:tcW w:w="3235" w:type="dxa"/>
-          </w:tcPr>
-          <w:p>
-            <w:pPr>
-              <w:rPr>
-                <w:b w:val="0"/>
-                <w:bCs w:val="0"/>
-                <w:sz w:val="28"/>
-                <w:szCs w:val="28"/>
-              </w:rPr>
-            </w:pPr>
-          </w:p>
-        </w:tc>
-        <w:tc>
-          <w:tcPr>
-            <w:tcW w:w="6115" w:type="dxa"/>
-          </w:tcPr>
-          <w:p>
-            <w:pPr>
-              <w:cnfStyle w:val="000000100000" w:firstRow="0" w:lastRow="0" w:firstColumn="0" w:lastColumn="0" w:oddVBand="0" w:evenVBand="0" w:oddHBand="1" w:evenHBand="0" w:firstRowFirstColumn="0" w:firstRowLastColumn="0" w:lastRowFirstColumn="0" w:lastRowLastColumn="0"/>
-              <w:rPr>
-                <w:b/>
-                <w:bCs/>
-                <w:sz w:val="28"/>
-                <w:szCs w:val="28"/>
-              </w:rPr>
-            </w:pPr>
+                <w:sz w:val="24"/>
+                <w:szCs w:val="24"/>
+              </w:rPr>
+              <w:t>The team shall try to enhance the code further, if time permits, before delivering the final solution. This may include new features, debugging etc., as the entire code is already developed, and all the test cases pass. This will ultimately improve the quality of the software that the group delivers.</w:t>
+            </w:r>
           </w:p>
         </w:tc>
       </w:tr>
@@ -3577,6 +3408,15 @@
                 <w:szCs w:val="28"/>
               </w:rPr>
             </w:pPr>
+            <w:r>
+              <w:rPr>
+                <w:b w:val="0"/>
+                <w:bCs w:val="0"/>
+                <w:sz w:val="28"/>
+                <w:szCs w:val="28"/>
+              </w:rPr>
+              <w:t>Decision on documentation</w:t>
+            </w:r>
           </w:p>
         </w:tc>
         <w:tc>
@@ -3587,12 +3427,24 @@
             <w:pPr>
               <w:cnfStyle w:val="000000100000" w:firstRow="0" w:lastRow="0" w:firstColumn="0" w:lastColumn="0" w:oddVBand="0" w:evenVBand="0" w:oddHBand="1" w:evenHBand="0" w:firstRowFirstColumn="0" w:firstRowLastColumn="0" w:lastRowFirstColumn="0" w:lastRowLastColumn="0"/>
               <w:rPr>
-                <w:b/>
-                <w:bCs/>
-                <w:sz w:val="28"/>
-                <w:szCs w:val="28"/>
-              </w:rPr>
-            </w:pPr>
+                <w:sz w:val="28"/>
+                <w:szCs w:val="28"/>
+              </w:rPr>
+            </w:pPr>
+            <w:r>
+              <w:rPr>
+                <w:sz w:val="28"/>
+                <w:szCs w:val="28"/>
+              </w:rPr>
+              <w:t>This helped</w:t>
+            </w:r>
+            <w:r>
+              <w:rPr>
+                <w:sz w:val="28"/>
+                <w:szCs w:val="28"/>
+              </w:rPr>
+              <w:t xml:space="preserve"> the team establish a clear format for documenting integration testing.</w:t>
+            </w:r>
           </w:p>
         </w:tc>
       </w:tr>
@@ -3611,6 +3463,15 @@
                 <w:szCs w:val="28"/>
               </w:rPr>
             </w:pPr>
+            <w:r>
+              <w:rPr>
+                <w:b w:val="0"/>
+                <w:bCs w:val="0"/>
+                <w:sz w:val="28"/>
+                <w:szCs w:val="28"/>
+              </w:rPr>
+              <w:t>Division of tasks</w:t>
+            </w:r>
           </w:p>
         </w:tc>
         <w:tc>
@@ -3621,12 +3482,45 @@
             <w:pPr>
               <w:cnfStyle w:val="000000000000" w:firstRow="0" w:lastRow="0" w:firstColumn="0" w:lastColumn="0" w:oddVBand="0" w:evenVBand="0" w:oddHBand="0" w:evenHBand="0" w:firstRowFirstColumn="0" w:firstRowLastColumn="0" w:lastRowFirstColumn="0" w:lastRowLastColumn="0"/>
               <w:rPr>
-                <w:b/>
-                <w:bCs/>
-                <w:sz w:val="28"/>
-                <w:szCs w:val="28"/>
-              </w:rPr>
-            </w:pPr>
+                <w:sz w:val="28"/>
+                <w:szCs w:val="28"/>
+              </w:rPr>
+            </w:pPr>
+            <w:r>
+              <w:rPr>
+                <w:sz w:val="28"/>
+                <w:szCs w:val="28"/>
+              </w:rPr>
+              <w:t>As the development process for integration was</w:t>
+            </w:r>
+            <w:r>
+              <w:rPr>
+                <w:sz w:val="28"/>
+                <w:szCs w:val="28"/>
+              </w:rPr>
+              <w:t xml:space="preserve"> </w:t>
+            </w:r>
+            <w:r>
+              <w:rPr>
+                <w:sz w:val="28"/>
+                <w:szCs w:val="28"/>
+              </w:rPr>
+              <w:t>eas</w:t>
+            </w:r>
+            <w:r>
+              <w:rPr>
+                <w:sz w:val="28"/>
+                <w:szCs w:val="28"/>
+              </w:rPr>
+              <w:t>ier</w:t>
+            </w:r>
+            <w:r>
+              <w:rPr>
+                <w:sz w:val="28"/>
+                <w:szCs w:val="28"/>
+              </w:rPr>
+              <w:t>, as compared to Whitebox/Blackbox tests, the tasks were fairly divided among all members of the team.</w:t>
+            </w:r>
           </w:p>
         </w:tc>
       </w:tr>
@@ -3931,6 +3825,15 @@
                 <w:szCs w:val="28"/>
               </w:rPr>
             </w:pPr>
+            <w:r>
+              <w:rPr>
+                <w:b w:val="0"/>
+                <w:bCs w:val="0"/>
+                <w:sz w:val="28"/>
+                <w:szCs w:val="28"/>
+              </w:rPr>
+              <w:t>N/A</w:t>
+            </w:r>
           </w:p>
         </w:tc>
         <w:tc>
@@ -3947,6 +3850,15 @@
                 <w:szCs w:val="28"/>
               </w:rPr>
             </w:pPr>
+            <w:r>
+              <w:rPr>
+                <w:b/>
+                <w:bCs/>
+                <w:sz w:val="28"/>
+                <w:szCs w:val="28"/>
+              </w:rPr>
+              <w:t>N/A</w:t>
+            </w:r>
           </w:p>
         </w:tc>
       </w:tr>
@@ -4197,7 +4109,6 @@
         </w:numPr>
       </w:pPr>
       <w:r>
-        <w:lastRenderedPageBreak/>
         <w:t xml:space="preserve">At this point, you are using the GIT hook to automate testing. </w:t>
       </w:r>
       <w:r>
@@ -4263,7 +4174,11 @@
         <w:t>updates,</w:t>
       </w:r>
       <w:r>
-        <w:t xml:space="preserve"> and negating the demand for a sizable testing staff. Continuous integration, which smoothly incorporates tests into the development process and finds issues early on, is supported by automation as well. It offers thorough and beneficial reports for problem-solving, assisting in quickly identifying and resolving problems. Overall, automating testing promotes higher software quality and improves the effectiveness and productivity of the development process.</w:t>
+        <w:t xml:space="preserve"> and negating the demand for a sizable testing staff. Continuous integration, which smoothly incorporates tests into the development process and finds </w:t>
+      </w:r>
+      <w:r>
+        <w:lastRenderedPageBreak/>
+        <w:t>issues early on, is supported by automation as well. It offers thorough and beneficial reports for problem-solving, assisting in quickly identifying and resolving problems. Overall, automating testing promotes higher software quality and improves the effectiveness and productivity of the development process.</w:t>
       </w:r>
       <w:r>
         <w:br/>
@@ -4290,15 +4205,7 @@
         <w:t>, why were they harder to write</w:t>
       </w:r>
       <w:r>
-        <w:t xml:space="preserve">? Did you write </w:t>
-      </w:r>
-      <w:proofErr w:type="gramStart"/>
-      <w:r>
-        <w:t>more white</w:t>
-      </w:r>
-      <w:proofErr w:type="gramEnd"/>
-      <w:r>
-        <w:t xml:space="preserve"> box and black box tests</w:t>
+        <w:t>? Did you write more white box and black box tests</w:t>
       </w:r>
       <w:r>
         <w:t xml:space="preserve"> or more integration and acceptance tests?</w:t>
@@ -4317,11 +4224,7 @@
       </w:r>
       <w:r>
         <w:br/>
-        <w:t xml:space="preserve">There were no separate tests created for the purpose of acceptance testing, as the requirements of the project were being tracked on the traceability matrix, and as all the requirements were shown to be met on the matrix, no further tests were required to ensure the </w:t>
-      </w:r>
-      <w:r>
-        <w:lastRenderedPageBreak/>
-        <w:t>quality of the project.</w:t>
+        <w:t>There were no separate tests created for the purpose of acceptance testing, as the requirements of the project were being tracked on the traceability matrix, and as all the requirements were shown to be met on the matrix, no further tests were required to ensure the quality of the project.</w:t>
       </w:r>
       <w:r>
         <w:br/>
@@ -4342,15 +4245,7 @@
         <w:t xml:space="preserve">Explain why it is necessary to write integration and acceptance tests </w:t>
       </w:r>
       <w:r>
-        <w:t xml:space="preserve">given that </w:t>
-      </w:r>
-      <w:proofErr w:type="gramStart"/>
-      <w:r>
-        <w:t>all of</w:t>
-      </w:r>
-      <w:proofErr w:type="gramEnd"/>
-      <w:r>
-        <w:t xml:space="preserve"> the code has already passed black box and white box tests.</w:t>
+        <w:t>given that all of the code has already passed black box and white box tests.</w:t>
       </w:r>
     </w:p>
     <w:p>
@@ -4392,6 +4287,119 @@
 <file path=word/numbering.xml><?xml version="1.0" encoding="utf-8"?>
 <w:numbering xmlns:wpc="http://schemas.microsoft.com/office/word/2010/wordprocessingCanvas" xmlns:cx="http://schemas.microsoft.com/office/drawing/2014/chartex" xmlns:cx1="http://schemas.microsoft.com/office/drawing/2015/9/8/chartex" xmlns:cx2="http://schemas.microsoft.com/office/drawing/2015/10/21/chartex" xmlns:cx3="http://schemas.microsoft.com/office/drawing/2016/5/9/chartex" xmlns:cx4="http://schemas.microsoft.com/office/drawing/2016/5/10/chartex" xmlns:cx5="http://schemas.microsoft.com/office/drawing/2016/5/11/chartex" xmlns:cx6="http://schemas.microsoft.com/office/drawing/2016/5/12/chartex" xmlns:cx7="http://schemas.microsoft.com/office/drawing/2016/5/13/chartex" xmlns:cx8="http://schemas.microsoft.com/office/drawing/2016/5/14/chartex" xmlns:mc="http://schemas.openxmlformats.org/markup-compatibility/2006" xmlns:aink="http://schemas.microsoft.com/office/drawing/2016/ink" xmlns:am3d="http://schemas.microsoft.com/office/drawing/2017/model3d" xmlns:o="urn:schemas-microsoft-com:office:office" xmlns:oel="http://schemas.microsoft.com/office/2019/extlst" xmlns:r="http://schemas.openxmlformats.org/officeDocument/2006/relationships" xmlns:m="http://schemas.openxmlformats.org/officeDocument/2006/math" xmlns:v="urn:schemas-microsoft-com:vml" xmlns:wp14="http://schemas.microsoft.com/office/word/2010/wordprocessingDrawing" xmlns:wp="http://schemas.openxmlformats.org/drawingml/2006/wordprocessingDrawing" xmlns:w10="urn:schemas-microsoft-com:office:word" xmlns:w="http://schemas.openxmlformats.org/wordprocessingml/2006/main" xmlns:w14="http://schemas.microsoft.com/office/word/2010/wordml" xmlns:w15="http://schemas.microsoft.com/office/word/2012/wordml" xmlns:w16cex="http://schemas.microsoft.com/office/word/2018/wordml/cex" xmlns:w16cid="http://schemas.microsoft.com/office/word/2016/wordml/cid" xmlns:w16="http://schemas.microsoft.com/office/word/2018/wordml" xmlns:w16sdtdh="http://schemas.microsoft.com/office/word/2020/wordml/sdtdatahash" xmlns:w16se="http://schemas.microsoft.com/office/word/2015/wordml/symex" xmlns:wpg="http://schemas.microsoft.com/office/word/2010/wordprocessingGroup" xmlns:wpi="http://schemas.microsoft.com/office/word/2010/wordprocessingInk" xmlns:wne="http://schemas.microsoft.com/office/word/2006/wordml" xmlns:wps="http://schemas.microsoft.com/office/word/2010/wordprocessingShape" mc:Ignorable="w14 w15 w16se w16cid w16 w16cex w16sdtdh wp14">
   <w:abstractNum w:abstractNumId="0" w15:restartNumberingAfterBreak="0">
+    <w:nsid w:val="03684EA4"/>
+    <w:multiLevelType w:val="hybridMultilevel"/>
+    <w:tmpl w:val="785A8A62"/>
+    <w:lvl w:ilvl="0" w:tplc="10090001">
+      <w:start w:val="1"/>
+      <w:numFmt w:val="bullet"/>
+      <w:lvlText w:val=""/>
+      <w:lvlJc w:val="left"/>
+      <w:pPr>
+        <w:ind w:left="720" w:hanging="360"/>
+      </w:pPr>
+      <w:rPr>
+        <w:rFonts w:ascii="Symbol" w:hAnsi="Symbol" w:hint="default"/>
+      </w:rPr>
+    </w:lvl>
+    <w:lvl w:ilvl="1" w:tplc="10090003" w:tentative="1">
+      <w:start w:val="1"/>
+      <w:numFmt w:val="bullet"/>
+      <w:lvlText w:val="o"/>
+      <w:lvlJc w:val="left"/>
+      <w:pPr>
+        <w:ind w:left="1440" w:hanging="360"/>
+      </w:pPr>
+      <w:rPr>
+        <w:rFonts w:ascii="Courier New" w:hAnsi="Courier New" w:cs="Courier New" w:hint="default"/>
+      </w:rPr>
+    </w:lvl>
+    <w:lvl w:ilvl="2" w:tplc="10090005" w:tentative="1">
+      <w:start w:val="1"/>
+      <w:numFmt w:val="bullet"/>
+      <w:lvlText w:val=""/>
+      <w:lvlJc w:val="left"/>
+      <w:pPr>
+        <w:ind w:left="2160" w:hanging="360"/>
+      </w:pPr>
+      <w:rPr>
+        <w:rFonts w:ascii="Wingdings" w:hAnsi="Wingdings" w:hint="default"/>
+      </w:rPr>
+    </w:lvl>
+    <w:lvl w:ilvl="3" w:tplc="10090001" w:tentative="1">
+      <w:start w:val="1"/>
+      <w:numFmt w:val="bullet"/>
+      <w:lvlText w:val=""/>
+      <w:lvlJc w:val="left"/>
+      <w:pPr>
+        <w:ind w:left="2880" w:hanging="360"/>
+      </w:pPr>
+      <w:rPr>
+        <w:rFonts w:ascii="Symbol" w:hAnsi="Symbol" w:hint="default"/>
+      </w:rPr>
+    </w:lvl>
+    <w:lvl w:ilvl="4" w:tplc="10090003" w:tentative="1">
+      <w:start w:val="1"/>
+      <w:numFmt w:val="bullet"/>
+      <w:lvlText w:val="o"/>
+      <w:lvlJc w:val="left"/>
+      <w:pPr>
+        <w:ind w:left="3600" w:hanging="360"/>
+      </w:pPr>
+      <w:rPr>
+        <w:rFonts w:ascii="Courier New" w:hAnsi="Courier New" w:cs="Courier New" w:hint="default"/>
+      </w:rPr>
+    </w:lvl>
+    <w:lvl w:ilvl="5" w:tplc="10090005" w:tentative="1">
+      <w:start w:val="1"/>
+      <w:numFmt w:val="bullet"/>
+      <w:lvlText w:val=""/>
+      <w:lvlJc w:val="left"/>
+      <w:pPr>
+        <w:ind w:left="4320" w:hanging="360"/>
+      </w:pPr>
+      <w:rPr>
+        <w:rFonts w:ascii="Wingdings" w:hAnsi="Wingdings" w:hint="default"/>
+      </w:rPr>
+    </w:lvl>
+    <w:lvl w:ilvl="6" w:tplc="10090001" w:tentative="1">
+      <w:start w:val="1"/>
+      <w:numFmt w:val="bullet"/>
+      <w:lvlText w:val=""/>
+      <w:lvlJc w:val="left"/>
+      <w:pPr>
+        <w:ind w:left="5040" w:hanging="360"/>
+      </w:pPr>
+      <w:rPr>
+        <w:rFonts w:ascii="Symbol" w:hAnsi="Symbol" w:hint="default"/>
+      </w:rPr>
+    </w:lvl>
+    <w:lvl w:ilvl="7" w:tplc="10090003" w:tentative="1">
+      <w:start w:val="1"/>
+      <w:numFmt w:val="bullet"/>
+      <w:lvlText w:val="o"/>
+      <w:lvlJc w:val="left"/>
+      <w:pPr>
+        <w:ind w:left="5760" w:hanging="360"/>
+      </w:pPr>
+      <w:rPr>
+        <w:rFonts w:ascii="Courier New" w:hAnsi="Courier New" w:cs="Courier New" w:hint="default"/>
+      </w:rPr>
+    </w:lvl>
+    <w:lvl w:ilvl="8" w:tplc="10090005" w:tentative="1">
+      <w:start w:val="1"/>
+      <w:numFmt w:val="bullet"/>
+      <w:lvlText w:val=""/>
+      <w:lvlJc w:val="left"/>
+      <w:pPr>
+        <w:ind w:left="6480" w:hanging="360"/>
+      </w:pPr>
+      <w:rPr>
+        <w:rFonts w:ascii="Wingdings" w:hAnsi="Wingdings" w:hint="default"/>
+      </w:rPr>
+    </w:lvl>
+  </w:abstractNum>
+  <w:abstractNum w:abstractNumId="1" w15:restartNumberingAfterBreak="0">
     <w:nsid w:val="0450129D"/>
     <w:multiLevelType w:val="hybridMultilevel"/>
     <w:tmpl w:val="67128AFC"/>
@@ -4477,7 +4485,7 @@
       </w:pPr>
     </w:lvl>
   </w:abstractNum>
-  <w:abstractNum w:abstractNumId="1" w15:restartNumberingAfterBreak="0">
+  <w:abstractNum w:abstractNumId="2" w15:restartNumberingAfterBreak="0">
     <w:nsid w:val="080022A9"/>
     <w:multiLevelType w:val="hybridMultilevel"/>
     <w:tmpl w:val="BD3AE56C"/>
@@ -4589,7 +4597,7 @@
       </w:rPr>
     </w:lvl>
   </w:abstractNum>
-  <w:abstractNum w:abstractNumId="2" w15:restartNumberingAfterBreak="0">
+  <w:abstractNum w:abstractNumId="3" w15:restartNumberingAfterBreak="0">
     <w:nsid w:val="31DF7740"/>
     <w:multiLevelType w:val="hybridMultilevel"/>
     <w:tmpl w:val="64FA3ACC"/>
@@ -4702,14 +4710,454 @@
       </w:rPr>
     </w:lvl>
   </w:abstractNum>
+  <w:abstractNum w:abstractNumId="4" w15:restartNumberingAfterBreak="0">
+    <w:nsid w:val="39232B4D"/>
+    <w:multiLevelType w:val="hybridMultilevel"/>
+    <w:tmpl w:val="AFF84ECA"/>
+    <w:lvl w:ilvl="0" w:tplc="1009000F">
+      <w:start w:val="1"/>
+      <w:numFmt w:val="decimal"/>
+      <w:lvlText w:val="%1."/>
+      <w:lvlJc w:val="left"/>
+      <w:pPr>
+        <w:ind w:left="1440" w:hanging="360"/>
+      </w:pPr>
+    </w:lvl>
+    <w:lvl w:ilvl="1" w:tplc="10090019" w:tentative="1">
+      <w:start w:val="1"/>
+      <w:numFmt w:val="lowerLetter"/>
+      <w:lvlText w:val="%2."/>
+      <w:lvlJc w:val="left"/>
+      <w:pPr>
+        <w:ind w:left="2160" w:hanging="360"/>
+      </w:pPr>
+    </w:lvl>
+    <w:lvl w:ilvl="2" w:tplc="1009001B" w:tentative="1">
+      <w:start w:val="1"/>
+      <w:numFmt w:val="lowerRoman"/>
+      <w:lvlText w:val="%3."/>
+      <w:lvlJc w:val="right"/>
+      <w:pPr>
+        <w:ind w:left="2880" w:hanging="180"/>
+      </w:pPr>
+    </w:lvl>
+    <w:lvl w:ilvl="3" w:tplc="1009000F" w:tentative="1">
+      <w:start w:val="1"/>
+      <w:numFmt w:val="decimal"/>
+      <w:lvlText w:val="%4."/>
+      <w:lvlJc w:val="left"/>
+      <w:pPr>
+        <w:ind w:left="3600" w:hanging="360"/>
+      </w:pPr>
+    </w:lvl>
+    <w:lvl w:ilvl="4" w:tplc="10090019" w:tentative="1">
+      <w:start w:val="1"/>
+      <w:numFmt w:val="lowerLetter"/>
+      <w:lvlText w:val="%5."/>
+      <w:lvlJc w:val="left"/>
+      <w:pPr>
+        <w:ind w:left="4320" w:hanging="360"/>
+      </w:pPr>
+    </w:lvl>
+    <w:lvl w:ilvl="5" w:tplc="1009001B" w:tentative="1">
+      <w:start w:val="1"/>
+      <w:numFmt w:val="lowerRoman"/>
+      <w:lvlText w:val="%6."/>
+      <w:lvlJc w:val="right"/>
+      <w:pPr>
+        <w:ind w:left="5040" w:hanging="180"/>
+      </w:pPr>
+    </w:lvl>
+    <w:lvl w:ilvl="6" w:tplc="1009000F" w:tentative="1">
+      <w:start w:val="1"/>
+      <w:numFmt w:val="decimal"/>
+      <w:lvlText w:val="%7."/>
+      <w:lvlJc w:val="left"/>
+      <w:pPr>
+        <w:ind w:left="5760" w:hanging="360"/>
+      </w:pPr>
+    </w:lvl>
+    <w:lvl w:ilvl="7" w:tplc="10090019" w:tentative="1">
+      <w:start w:val="1"/>
+      <w:numFmt w:val="lowerLetter"/>
+      <w:lvlText w:val="%8."/>
+      <w:lvlJc w:val="left"/>
+      <w:pPr>
+        <w:ind w:left="6480" w:hanging="360"/>
+      </w:pPr>
+    </w:lvl>
+    <w:lvl w:ilvl="8" w:tplc="1009001B" w:tentative="1">
+      <w:start w:val="1"/>
+      <w:numFmt w:val="lowerRoman"/>
+      <w:lvlText w:val="%9."/>
+      <w:lvlJc w:val="right"/>
+      <w:pPr>
+        <w:ind w:left="7200" w:hanging="180"/>
+      </w:pPr>
+    </w:lvl>
+  </w:abstractNum>
+  <w:abstractNum w:abstractNumId="5" w15:restartNumberingAfterBreak="0">
+    <w:nsid w:val="3F8F06EE"/>
+    <w:multiLevelType w:val="hybridMultilevel"/>
+    <w:tmpl w:val="EF067912"/>
+    <w:lvl w:ilvl="0" w:tplc="10090001">
+      <w:start w:val="1"/>
+      <w:numFmt w:val="bullet"/>
+      <w:lvlText w:val=""/>
+      <w:lvlJc w:val="left"/>
+      <w:pPr>
+        <w:ind w:left="720" w:hanging="360"/>
+      </w:pPr>
+      <w:rPr>
+        <w:rFonts w:ascii="Symbol" w:hAnsi="Symbol" w:hint="default"/>
+      </w:rPr>
+    </w:lvl>
+    <w:lvl w:ilvl="1" w:tplc="10090003" w:tentative="1">
+      <w:start w:val="1"/>
+      <w:numFmt w:val="bullet"/>
+      <w:lvlText w:val="o"/>
+      <w:lvlJc w:val="left"/>
+      <w:pPr>
+        <w:ind w:left="1440" w:hanging="360"/>
+      </w:pPr>
+      <w:rPr>
+        <w:rFonts w:ascii="Courier New" w:hAnsi="Courier New" w:cs="Courier New" w:hint="default"/>
+      </w:rPr>
+    </w:lvl>
+    <w:lvl w:ilvl="2" w:tplc="10090005" w:tentative="1">
+      <w:start w:val="1"/>
+      <w:numFmt w:val="bullet"/>
+      <w:lvlText w:val=""/>
+      <w:lvlJc w:val="left"/>
+      <w:pPr>
+        <w:ind w:left="2160" w:hanging="360"/>
+      </w:pPr>
+      <w:rPr>
+        <w:rFonts w:ascii="Wingdings" w:hAnsi="Wingdings" w:hint="default"/>
+      </w:rPr>
+    </w:lvl>
+    <w:lvl w:ilvl="3" w:tplc="10090001" w:tentative="1">
+      <w:start w:val="1"/>
+      <w:numFmt w:val="bullet"/>
+      <w:lvlText w:val=""/>
+      <w:lvlJc w:val="left"/>
+      <w:pPr>
+        <w:ind w:left="2880" w:hanging="360"/>
+      </w:pPr>
+      <w:rPr>
+        <w:rFonts w:ascii="Symbol" w:hAnsi="Symbol" w:hint="default"/>
+      </w:rPr>
+    </w:lvl>
+    <w:lvl w:ilvl="4" w:tplc="10090003" w:tentative="1">
+      <w:start w:val="1"/>
+      <w:numFmt w:val="bullet"/>
+      <w:lvlText w:val="o"/>
+      <w:lvlJc w:val="left"/>
+      <w:pPr>
+        <w:ind w:left="3600" w:hanging="360"/>
+      </w:pPr>
+      <w:rPr>
+        <w:rFonts w:ascii="Courier New" w:hAnsi="Courier New" w:cs="Courier New" w:hint="default"/>
+      </w:rPr>
+    </w:lvl>
+    <w:lvl w:ilvl="5" w:tplc="10090005" w:tentative="1">
+      <w:start w:val="1"/>
+      <w:numFmt w:val="bullet"/>
+      <w:lvlText w:val=""/>
+      <w:lvlJc w:val="left"/>
+      <w:pPr>
+        <w:ind w:left="4320" w:hanging="360"/>
+      </w:pPr>
+      <w:rPr>
+        <w:rFonts w:ascii="Wingdings" w:hAnsi="Wingdings" w:hint="default"/>
+      </w:rPr>
+    </w:lvl>
+    <w:lvl w:ilvl="6" w:tplc="10090001" w:tentative="1">
+      <w:start w:val="1"/>
+      <w:numFmt w:val="bullet"/>
+      <w:lvlText w:val=""/>
+      <w:lvlJc w:val="left"/>
+      <w:pPr>
+        <w:ind w:left="5040" w:hanging="360"/>
+      </w:pPr>
+      <w:rPr>
+        <w:rFonts w:ascii="Symbol" w:hAnsi="Symbol" w:hint="default"/>
+      </w:rPr>
+    </w:lvl>
+    <w:lvl w:ilvl="7" w:tplc="10090003" w:tentative="1">
+      <w:start w:val="1"/>
+      <w:numFmt w:val="bullet"/>
+      <w:lvlText w:val="o"/>
+      <w:lvlJc w:val="left"/>
+      <w:pPr>
+        <w:ind w:left="5760" w:hanging="360"/>
+      </w:pPr>
+      <w:rPr>
+        <w:rFonts w:ascii="Courier New" w:hAnsi="Courier New" w:cs="Courier New" w:hint="default"/>
+      </w:rPr>
+    </w:lvl>
+    <w:lvl w:ilvl="8" w:tplc="10090005" w:tentative="1">
+      <w:start w:val="1"/>
+      <w:numFmt w:val="bullet"/>
+      <w:lvlText w:val=""/>
+      <w:lvlJc w:val="left"/>
+      <w:pPr>
+        <w:ind w:left="6480" w:hanging="360"/>
+      </w:pPr>
+      <w:rPr>
+        <w:rFonts w:ascii="Wingdings" w:hAnsi="Wingdings" w:hint="default"/>
+      </w:rPr>
+    </w:lvl>
+  </w:abstractNum>
+  <w:abstractNum w:abstractNumId="6" w15:restartNumberingAfterBreak="0">
+    <w:nsid w:val="6ED35EF2"/>
+    <w:multiLevelType w:val="hybridMultilevel"/>
+    <w:tmpl w:val="AEE88964"/>
+    <w:lvl w:ilvl="0" w:tplc="10090001">
+      <w:start w:val="1"/>
+      <w:numFmt w:val="bullet"/>
+      <w:lvlText w:val=""/>
+      <w:lvlJc w:val="left"/>
+      <w:pPr>
+        <w:ind w:left="720" w:hanging="360"/>
+      </w:pPr>
+      <w:rPr>
+        <w:rFonts w:ascii="Symbol" w:hAnsi="Symbol" w:hint="default"/>
+      </w:rPr>
+    </w:lvl>
+    <w:lvl w:ilvl="1" w:tplc="10090003" w:tentative="1">
+      <w:start w:val="1"/>
+      <w:numFmt w:val="bullet"/>
+      <w:lvlText w:val="o"/>
+      <w:lvlJc w:val="left"/>
+      <w:pPr>
+        <w:ind w:left="1440" w:hanging="360"/>
+      </w:pPr>
+      <w:rPr>
+        <w:rFonts w:ascii="Courier New" w:hAnsi="Courier New" w:cs="Courier New" w:hint="default"/>
+      </w:rPr>
+    </w:lvl>
+    <w:lvl w:ilvl="2" w:tplc="10090005" w:tentative="1">
+      <w:start w:val="1"/>
+      <w:numFmt w:val="bullet"/>
+      <w:lvlText w:val=""/>
+      <w:lvlJc w:val="left"/>
+      <w:pPr>
+        <w:ind w:left="2160" w:hanging="360"/>
+      </w:pPr>
+      <w:rPr>
+        <w:rFonts w:ascii="Wingdings" w:hAnsi="Wingdings" w:hint="default"/>
+      </w:rPr>
+    </w:lvl>
+    <w:lvl w:ilvl="3" w:tplc="10090001" w:tentative="1">
+      <w:start w:val="1"/>
+      <w:numFmt w:val="bullet"/>
+      <w:lvlText w:val=""/>
+      <w:lvlJc w:val="left"/>
+      <w:pPr>
+        <w:ind w:left="2880" w:hanging="360"/>
+      </w:pPr>
+      <w:rPr>
+        <w:rFonts w:ascii="Symbol" w:hAnsi="Symbol" w:hint="default"/>
+      </w:rPr>
+    </w:lvl>
+    <w:lvl w:ilvl="4" w:tplc="10090003" w:tentative="1">
+      <w:start w:val="1"/>
+      <w:numFmt w:val="bullet"/>
+      <w:lvlText w:val="o"/>
+      <w:lvlJc w:val="left"/>
+      <w:pPr>
+        <w:ind w:left="3600" w:hanging="360"/>
+      </w:pPr>
+      <w:rPr>
+        <w:rFonts w:ascii="Courier New" w:hAnsi="Courier New" w:cs="Courier New" w:hint="default"/>
+      </w:rPr>
+    </w:lvl>
+    <w:lvl w:ilvl="5" w:tplc="10090005" w:tentative="1">
+      <w:start w:val="1"/>
+      <w:numFmt w:val="bullet"/>
+      <w:lvlText w:val=""/>
+      <w:lvlJc w:val="left"/>
+      <w:pPr>
+        <w:ind w:left="4320" w:hanging="360"/>
+      </w:pPr>
+      <w:rPr>
+        <w:rFonts w:ascii="Wingdings" w:hAnsi="Wingdings" w:hint="default"/>
+      </w:rPr>
+    </w:lvl>
+    <w:lvl w:ilvl="6" w:tplc="10090001" w:tentative="1">
+      <w:start w:val="1"/>
+      <w:numFmt w:val="bullet"/>
+      <w:lvlText w:val=""/>
+      <w:lvlJc w:val="left"/>
+      <w:pPr>
+        <w:ind w:left="5040" w:hanging="360"/>
+      </w:pPr>
+      <w:rPr>
+        <w:rFonts w:ascii="Symbol" w:hAnsi="Symbol" w:hint="default"/>
+      </w:rPr>
+    </w:lvl>
+    <w:lvl w:ilvl="7" w:tplc="10090003" w:tentative="1">
+      <w:start w:val="1"/>
+      <w:numFmt w:val="bullet"/>
+      <w:lvlText w:val="o"/>
+      <w:lvlJc w:val="left"/>
+      <w:pPr>
+        <w:ind w:left="5760" w:hanging="360"/>
+      </w:pPr>
+      <w:rPr>
+        <w:rFonts w:ascii="Courier New" w:hAnsi="Courier New" w:cs="Courier New" w:hint="default"/>
+      </w:rPr>
+    </w:lvl>
+    <w:lvl w:ilvl="8" w:tplc="10090005" w:tentative="1">
+      <w:start w:val="1"/>
+      <w:numFmt w:val="bullet"/>
+      <w:lvlText w:val=""/>
+      <w:lvlJc w:val="left"/>
+      <w:pPr>
+        <w:ind w:left="6480" w:hanging="360"/>
+      </w:pPr>
+      <w:rPr>
+        <w:rFonts w:ascii="Wingdings" w:hAnsi="Wingdings" w:hint="default"/>
+      </w:rPr>
+    </w:lvl>
+  </w:abstractNum>
+  <w:abstractNum w:abstractNumId="7" w15:restartNumberingAfterBreak="0">
+    <w:nsid w:val="74570D65"/>
+    <w:multiLevelType w:val="hybridMultilevel"/>
+    <w:tmpl w:val="256287E6"/>
+    <w:lvl w:ilvl="0" w:tplc="10090001">
+      <w:start w:val="1"/>
+      <w:numFmt w:val="bullet"/>
+      <w:lvlText w:val=""/>
+      <w:lvlJc w:val="left"/>
+      <w:pPr>
+        <w:ind w:left="720" w:hanging="360"/>
+      </w:pPr>
+      <w:rPr>
+        <w:rFonts w:ascii="Symbol" w:hAnsi="Symbol" w:hint="default"/>
+      </w:rPr>
+    </w:lvl>
+    <w:lvl w:ilvl="1" w:tplc="10090003" w:tentative="1">
+      <w:start w:val="1"/>
+      <w:numFmt w:val="bullet"/>
+      <w:lvlText w:val="o"/>
+      <w:lvlJc w:val="left"/>
+      <w:pPr>
+        <w:ind w:left="1440" w:hanging="360"/>
+      </w:pPr>
+      <w:rPr>
+        <w:rFonts w:ascii="Courier New" w:hAnsi="Courier New" w:cs="Courier New" w:hint="default"/>
+      </w:rPr>
+    </w:lvl>
+    <w:lvl w:ilvl="2" w:tplc="10090005" w:tentative="1">
+      <w:start w:val="1"/>
+      <w:numFmt w:val="bullet"/>
+      <w:lvlText w:val=""/>
+      <w:lvlJc w:val="left"/>
+      <w:pPr>
+        <w:ind w:left="2160" w:hanging="360"/>
+      </w:pPr>
+      <w:rPr>
+        <w:rFonts w:ascii="Wingdings" w:hAnsi="Wingdings" w:hint="default"/>
+      </w:rPr>
+    </w:lvl>
+    <w:lvl w:ilvl="3" w:tplc="10090001" w:tentative="1">
+      <w:start w:val="1"/>
+      <w:numFmt w:val="bullet"/>
+      <w:lvlText w:val=""/>
+      <w:lvlJc w:val="left"/>
+      <w:pPr>
+        <w:ind w:left="2880" w:hanging="360"/>
+      </w:pPr>
+      <w:rPr>
+        <w:rFonts w:ascii="Symbol" w:hAnsi="Symbol" w:hint="default"/>
+      </w:rPr>
+    </w:lvl>
+    <w:lvl w:ilvl="4" w:tplc="10090003" w:tentative="1">
+      <w:start w:val="1"/>
+      <w:numFmt w:val="bullet"/>
+      <w:lvlText w:val="o"/>
+      <w:lvlJc w:val="left"/>
+      <w:pPr>
+        <w:ind w:left="3600" w:hanging="360"/>
+      </w:pPr>
+      <w:rPr>
+        <w:rFonts w:ascii="Courier New" w:hAnsi="Courier New" w:cs="Courier New" w:hint="default"/>
+      </w:rPr>
+    </w:lvl>
+    <w:lvl w:ilvl="5" w:tplc="10090005" w:tentative="1">
+      <w:start w:val="1"/>
+      <w:numFmt w:val="bullet"/>
+      <w:lvlText w:val=""/>
+      <w:lvlJc w:val="left"/>
+      <w:pPr>
+        <w:ind w:left="4320" w:hanging="360"/>
+      </w:pPr>
+      <w:rPr>
+        <w:rFonts w:ascii="Wingdings" w:hAnsi="Wingdings" w:hint="default"/>
+      </w:rPr>
+    </w:lvl>
+    <w:lvl w:ilvl="6" w:tplc="10090001" w:tentative="1">
+      <w:start w:val="1"/>
+      <w:numFmt w:val="bullet"/>
+      <w:lvlText w:val=""/>
+      <w:lvlJc w:val="left"/>
+      <w:pPr>
+        <w:ind w:left="5040" w:hanging="360"/>
+      </w:pPr>
+      <w:rPr>
+        <w:rFonts w:ascii="Symbol" w:hAnsi="Symbol" w:hint="default"/>
+      </w:rPr>
+    </w:lvl>
+    <w:lvl w:ilvl="7" w:tplc="10090003" w:tentative="1">
+      <w:start w:val="1"/>
+      <w:numFmt w:val="bullet"/>
+      <w:lvlText w:val="o"/>
+      <w:lvlJc w:val="left"/>
+      <w:pPr>
+        <w:ind w:left="5760" w:hanging="360"/>
+      </w:pPr>
+      <w:rPr>
+        <w:rFonts w:ascii="Courier New" w:hAnsi="Courier New" w:cs="Courier New" w:hint="default"/>
+      </w:rPr>
+    </w:lvl>
+    <w:lvl w:ilvl="8" w:tplc="10090005" w:tentative="1">
+      <w:start w:val="1"/>
+      <w:numFmt w:val="bullet"/>
+      <w:lvlText w:val=""/>
+      <w:lvlJc w:val="left"/>
+      <w:pPr>
+        <w:ind w:left="6480" w:hanging="360"/>
+      </w:pPr>
+      <w:rPr>
+        <w:rFonts w:ascii="Wingdings" w:hAnsi="Wingdings" w:hint="default"/>
+      </w:rPr>
+    </w:lvl>
+  </w:abstractNum>
   <w:num w:numId="1" w16cid:durableId="686103201">
+    <w:abstractNumId w:val="2"/>
+  </w:num>
+  <w:num w:numId="2" w16cid:durableId="199706843">
+    <w:abstractNumId w:val="3"/>
+  </w:num>
+  <w:num w:numId="3" w16cid:durableId="1857189118">
     <w:abstractNumId w:val="1"/>
   </w:num>
-  <w:num w:numId="2" w16cid:durableId="199706843">
-    <w:abstractNumId w:val="2"/>
+  <w:num w:numId="4" w16cid:durableId="165824117">
+    <w:abstractNumId w:val="5"/>
   </w:num>
-  <w:num w:numId="3" w16cid:durableId="1857189118">
+  <w:num w:numId="5" w16cid:durableId="684524853">
     <w:abstractNumId w:val="0"/>
+  </w:num>
+  <w:num w:numId="6" w16cid:durableId="2116170167">
+    <w:abstractNumId w:val="6"/>
+  </w:num>
+  <w:num w:numId="7" w16cid:durableId="1339775850">
+    <w:abstractNumId w:val="4"/>
+  </w:num>
+  <w:num w:numId="8" w16cid:durableId="689910569">
+    <w:abstractNumId w:val="7"/>
   </w:num>
 </w:numbering>
 </file>
@@ -5159,7 +5607,6 @@
   <w:style w:type="character" w:default="1" w:styleId="DefaultParagraphFont">
     <w:name w:val="Default Paragraph Font"/>
     <w:uiPriority w:val="1"/>
-    <w:semiHidden/>
     <w:unhideWhenUsed/>
   </w:style>
   <w:style w:type="table" w:default="1" w:styleId="TableNormal">
@@ -5349,6 +5796,41 @@
     <w:name w:val="ui-provider"/>
     <w:basedOn w:val="DefaultParagraphFont"/>
     <w:rsid w:val="00977253"/>
+  </w:style>
+  <w:style w:type="character" w:styleId="Hyperlink">
+    <w:name w:val="Hyperlink"/>
+    <w:basedOn w:val="DefaultParagraphFont"/>
+    <w:uiPriority w:val="99"/>
+    <w:unhideWhenUsed/>
+    <w:rsid w:val="00DD0916"/>
+    <w:rPr>
+      <w:color w:val="0563C1" w:themeColor="hyperlink"/>
+      <w:u w:val="single"/>
+    </w:rPr>
+  </w:style>
+  <w:style w:type="character" w:styleId="UnresolvedMention">
+    <w:name w:val="Unresolved Mention"/>
+    <w:basedOn w:val="DefaultParagraphFont"/>
+    <w:uiPriority w:val="99"/>
+    <w:semiHidden/>
+    <w:unhideWhenUsed/>
+    <w:rsid w:val="00DD0916"/>
+    <w:rPr>
+      <w:color w:val="605E5C"/>
+      <w:shd w:val="clear" w:color="auto" w:fill="E1DFDD"/>
+    </w:rPr>
+  </w:style>
+  <w:style w:type="character" w:styleId="FollowedHyperlink">
+    <w:name w:val="FollowedHyperlink"/>
+    <w:basedOn w:val="DefaultParagraphFont"/>
+    <w:uiPriority w:val="99"/>
+    <w:semiHidden/>
+    <w:unhideWhenUsed/>
+    <w:rsid w:val="00DD0916"/>
+    <w:rPr>
+      <w:color w:val="954F72" w:themeColor="followedHyperlink"/>
+      <w:u w:val="single"/>
+    </w:rPr>
   </w:style>
 </w:styles>
 </file>

</xml_diff>